<commit_message>
Update Báo cáo docx
</commit_message>
<xml_diff>
--- a/Báo cáo/Nhóm 7 - Xây dựng ứng dụng mã hóa sử dụng thư viên OpenSSL.docx
+++ b/Báo cáo/Nhóm 7 - Xây dựng ứng dụng mã hóa sử dụng thư viên OpenSSL.docx
@@ -5,85 +5,1895 @@
     <w:p>
       <w:pPr>
         <w:pStyle w:val="Heading1"/>
-      </w:pPr>
-      <w:r>
+        <w:rPr>
+          <w:rFonts w:asciiTheme="minorHAnsi" w:hAnsiTheme="minorHAnsi" w:cstheme="minorHAnsi"/>
+          <w:sz w:val="28"/>
+          <w:szCs w:val="28"/>
+        </w:rPr>
+      </w:pPr>
+      <w:r>
+        <w:rPr>
+          <w:rFonts w:asciiTheme="minorHAnsi" w:hAnsiTheme="minorHAnsi" w:cstheme="minorHAnsi"/>
+          <w:sz w:val="28"/>
+          <w:szCs w:val="28"/>
+        </w:rPr>
         <w:t>Xây dựng ứng dụng mã hóa sử dụng thư viện OpenSSL</w:t>
       </w:r>
     </w:p>
     <w:p>
       <w:pPr>
         <w:pStyle w:val="Heading2"/>
-      </w:pPr>
-      <w:r>
-        <w:t>Giới thiệu thư viện OpenSSL</w:t>
+        <w:rPr>
+          <w:rFonts w:asciiTheme="minorHAnsi" w:hAnsiTheme="minorHAnsi" w:cstheme="minorHAnsi"/>
+          <w:sz w:val="28"/>
+          <w:szCs w:val="28"/>
+        </w:rPr>
+      </w:pPr>
+      <w:r>
+        <w:rPr>
+          <w:rFonts w:asciiTheme="minorHAnsi" w:hAnsiTheme="minorHAnsi" w:cstheme="minorHAnsi"/>
+          <w:sz w:val="28"/>
+          <w:szCs w:val="28"/>
+        </w:rPr>
+        <w:t>Giới thiệ</w:t>
+      </w:r>
+      <w:r>
+        <w:rPr>
+          <w:rFonts w:asciiTheme="minorHAnsi" w:hAnsiTheme="minorHAnsi" w:cstheme="minorHAnsi"/>
+          <w:sz w:val="28"/>
+          <w:szCs w:val="28"/>
+        </w:rPr>
+        <w:t>u</w:t>
       </w:r>
     </w:p>
     <w:p>
       <w:pPr>
         <w:pStyle w:val="Heading3"/>
-      </w:pPr>
-      <w:r>
+        <w:rPr>
+          <w:rFonts w:asciiTheme="minorHAnsi" w:hAnsiTheme="minorHAnsi" w:cstheme="minorHAnsi"/>
+          <w:sz w:val="28"/>
+          <w:szCs w:val="28"/>
+        </w:rPr>
+      </w:pPr>
+      <w:r>
+        <w:rPr>
+          <w:rFonts w:asciiTheme="minorHAnsi" w:hAnsiTheme="minorHAnsi" w:cstheme="minorHAnsi"/>
+          <w:sz w:val="28"/>
+          <w:szCs w:val="28"/>
+        </w:rPr>
         <w:t>Giới thiệu</w:t>
       </w:r>
     </w:p>
     <w:p>
+      <w:pPr>
+        <w:rPr>
+          <w:rFonts w:cstheme="minorHAnsi"/>
+          <w:sz w:val="28"/>
+          <w:szCs w:val="28"/>
+        </w:rPr>
+      </w:pPr>
+      <w:r>
+        <w:rPr>
+          <w:rFonts w:cstheme="minorHAnsi"/>
+          <w:sz w:val="28"/>
+          <w:szCs w:val="28"/>
+        </w:rPr>
+        <w:t>OpenSSL là mã nguồn mở triển khai các hệ mật mã, bao gồm chương trình dòng lệnh trực tiếp sử dụng hàm mật mã và thư viện, cái mà các lập trình viên sẽ sử dụng để phát triển các ứng dụng sử dụng mật mã học.</w:t>
+      </w:r>
+    </w:p>
+    <w:p>
+      <w:pPr>
+        <w:rPr>
+          <w:rFonts w:cstheme="minorHAnsi"/>
+          <w:sz w:val="28"/>
+          <w:szCs w:val="28"/>
+        </w:rPr>
+      </w:pPr>
+      <w:r>
+        <w:rPr>
+          <w:rFonts w:cstheme="minorHAnsi"/>
+          <w:sz w:val="28"/>
+          <w:szCs w:val="28"/>
+        </w:rPr>
+        <w:t>OpenSSL là một bộ công cụ</w:t>
+      </w:r>
+      <w:r>
+        <w:rPr>
+          <w:rFonts w:cstheme="minorHAnsi"/>
+          <w:sz w:val="28"/>
+          <w:szCs w:val="28"/>
+        </w:rPr>
+        <w:t xml:space="preserve">, thư viện </w:t>
+      </w:r>
+      <w:r>
+        <w:rPr>
+          <w:rFonts w:cstheme="minorHAnsi"/>
+          <w:sz w:val="28"/>
+          <w:szCs w:val="28"/>
+        </w:rPr>
+        <w:t>mạnh mẽ, cấp thương mại và đầy đủ tính năng cho các giao thứ</w:t>
+      </w:r>
+      <w:r>
+        <w:rPr>
+          <w:rFonts w:cstheme="minorHAnsi"/>
+          <w:sz w:val="28"/>
+          <w:szCs w:val="28"/>
+        </w:rPr>
+        <w:t>c b</w:t>
+      </w:r>
+      <w:r>
+        <w:rPr>
+          <w:rFonts w:cstheme="minorHAnsi"/>
+          <w:sz w:val="28"/>
+          <w:szCs w:val="28"/>
+        </w:rPr>
+        <w:t>ảo mật TLS và SSL</w:t>
+      </w:r>
+      <w:r>
+        <w:rPr>
+          <w:rFonts w:cstheme="minorHAnsi"/>
+          <w:sz w:val="28"/>
+          <w:szCs w:val="28"/>
+        </w:rPr>
+        <w:t xml:space="preserve">. </w:t>
+      </w:r>
+      <w:r>
+        <w:rPr>
+          <w:rFonts w:cstheme="minorHAnsi"/>
+          <w:sz w:val="28"/>
+          <w:szCs w:val="28"/>
+        </w:rPr>
+        <w:t>Tài liệu về API OpenSSL</w:t>
+      </w:r>
+      <w:r>
+        <w:rPr>
+          <w:rFonts w:cstheme="minorHAnsi"/>
+          <w:sz w:val="28"/>
+          <w:szCs w:val="28"/>
+        </w:rPr>
+        <w:t xml:space="preserve"> k</w:t>
+      </w:r>
+      <w:r>
+        <w:rPr>
+          <w:rFonts w:cstheme="minorHAnsi"/>
+          <w:sz w:val="28"/>
+          <w:szCs w:val="28"/>
+        </w:rPr>
+        <w:t xml:space="preserve">hông có nhiều hướng dẫn về cách sử dụng OpenSSL, vì vậy việc </w:t>
+      </w:r>
+      <w:r>
+        <w:rPr>
+          <w:rFonts w:cstheme="minorHAnsi"/>
+          <w:sz w:val="28"/>
+          <w:szCs w:val="28"/>
+        </w:rPr>
+        <w:t xml:space="preserve">triển khai </w:t>
+      </w:r>
+      <w:r>
+        <w:rPr>
+          <w:rFonts w:cstheme="minorHAnsi"/>
+          <w:sz w:val="28"/>
+          <w:szCs w:val="28"/>
+        </w:rPr>
+        <w:t>nó trong các ứng dụng có thể hơi rắc rối đối với người mới bắt đầu. Vậy làm cách nào để có thể triển khai một kết nối an toàn cơ bản bằng OpenSSL</w:t>
+      </w:r>
+      <w:r>
+        <w:rPr>
+          <w:rFonts w:cstheme="minorHAnsi"/>
+          <w:sz w:val="28"/>
+          <w:szCs w:val="28"/>
+        </w:rPr>
+        <w:t xml:space="preserve"> hoặc làm quen với mật mã học</w:t>
+      </w:r>
+      <w:r>
+        <w:rPr>
+          <w:rFonts w:cstheme="minorHAnsi"/>
+          <w:sz w:val="28"/>
+          <w:szCs w:val="28"/>
+        </w:rPr>
+        <w:t>? Hướng dẫn này sẽ giúp giải quyết vấn đề đó.</w:t>
+      </w:r>
+    </w:p>
+    <w:p>
+      <w:pPr>
+        <w:rPr>
+          <w:rFonts w:cstheme="minorHAnsi"/>
+          <w:sz w:val="28"/>
+          <w:szCs w:val="28"/>
+        </w:rPr>
+      </w:pPr>
+      <w:r>
+        <w:rPr>
+          <w:rFonts w:cstheme="minorHAnsi"/>
+          <w:sz w:val="28"/>
+          <w:szCs w:val="28"/>
+        </w:rPr>
+        <w:t xml:space="preserve">Một phần của vấn đề khi học cách triển khai OpenSSL là thực tế là tài liệu không đầy đủ. </w:t>
+      </w:r>
+      <w:r>
+        <w:rPr>
+          <w:rFonts w:cstheme="minorHAnsi"/>
+          <w:sz w:val="28"/>
+          <w:szCs w:val="28"/>
+        </w:rPr>
+        <w:t>Nếu một t</w:t>
+      </w:r>
+      <w:r>
+        <w:rPr>
+          <w:rFonts w:cstheme="minorHAnsi"/>
+          <w:sz w:val="28"/>
+          <w:szCs w:val="28"/>
+        </w:rPr>
+        <w:t xml:space="preserve">ài liệu API không đầy đủ thường </w:t>
+      </w:r>
+      <w:r>
+        <w:rPr>
+          <w:rFonts w:cstheme="minorHAnsi"/>
+          <w:sz w:val="28"/>
+          <w:szCs w:val="28"/>
+        </w:rPr>
+        <w:t xml:space="preserve">làm </w:t>
+      </w:r>
+      <w:r>
+        <w:rPr>
+          <w:rFonts w:cstheme="minorHAnsi"/>
+          <w:sz w:val="28"/>
+          <w:szCs w:val="28"/>
+        </w:rPr>
+        <w:t xml:space="preserve">nên </w:t>
+      </w:r>
+      <w:r>
+        <w:rPr>
+          <w:rFonts w:cstheme="minorHAnsi"/>
+          <w:sz w:val="28"/>
+          <w:szCs w:val="28"/>
+        </w:rPr>
+        <w:t xml:space="preserve">khoảng cách </w:t>
+      </w:r>
+      <w:r>
+        <w:rPr>
+          <w:rFonts w:cstheme="minorHAnsi"/>
+          <w:sz w:val="28"/>
+          <w:szCs w:val="28"/>
+        </w:rPr>
+        <w:t xml:space="preserve">giữa </w:t>
+      </w:r>
+      <w:r>
+        <w:rPr>
+          <w:rFonts w:cstheme="minorHAnsi"/>
+          <w:sz w:val="28"/>
+          <w:szCs w:val="28"/>
+        </w:rPr>
+        <w:t xml:space="preserve">nhà phát triển </w:t>
+      </w:r>
+      <w:r>
+        <w:rPr>
+          <w:rFonts w:cstheme="minorHAnsi"/>
+          <w:sz w:val="28"/>
+          <w:szCs w:val="28"/>
+        </w:rPr>
+        <w:t xml:space="preserve">và </w:t>
+      </w:r>
+      <w:r>
+        <w:rPr>
+          <w:rFonts w:cstheme="minorHAnsi"/>
+          <w:sz w:val="28"/>
+          <w:szCs w:val="28"/>
+        </w:rPr>
+        <w:t>API</w:t>
+      </w:r>
+      <w:r>
+        <w:rPr>
+          <w:rFonts w:cstheme="minorHAnsi"/>
+          <w:sz w:val="28"/>
+          <w:szCs w:val="28"/>
+        </w:rPr>
+        <w:t xml:space="preserve">. Tuy nhiên đối với </w:t>
+      </w:r>
+      <w:r>
+        <w:rPr>
+          <w:rFonts w:cstheme="minorHAnsi"/>
+          <w:sz w:val="28"/>
+          <w:szCs w:val="28"/>
+        </w:rPr>
+        <w:t>OpenSSL vẫn tồn tại và phát triển mạnh mẽ. Tại sao?</w:t>
+      </w:r>
+    </w:p>
+    <w:p>
+      <w:pPr>
+        <w:rPr>
+          <w:rFonts w:cstheme="minorHAnsi"/>
+          <w:sz w:val="28"/>
+          <w:szCs w:val="28"/>
+        </w:rPr>
+      </w:pPr>
+      <w:r>
+        <w:rPr>
+          <w:rFonts w:cstheme="minorHAnsi"/>
+          <w:sz w:val="28"/>
+          <w:szCs w:val="28"/>
+        </w:rPr>
+        <w:t xml:space="preserve">OpenSSL là thư viện mở nổi tiếng nhất về </w:t>
+      </w:r>
+      <w:r>
+        <w:rPr>
+          <w:rFonts w:cstheme="minorHAnsi"/>
+          <w:sz w:val="28"/>
+          <w:szCs w:val="28"/>
+        </w:rPr>
+        <w:t xml:space="preserve">kết nối </w:t>
+      </w:r>
+      <w:r>
+        <w:rPr>
+          <w:rFonts w:cstheme="minorHAnsi"/>
+          <w:sz w:val="28"/>
+          <w:szCs w:val="28"/>
+        </w:rPr>
+        <w:t xml:space="preserve">an toàn. </w:t>
+      </w:r>
+      <w:r>
+        <w:rPr>
+          <w:rFonts w:cstheme="minorHAnsi"/>
+          <w:sz w:val="28"/>
+          <w:szCs w:val="28"/>
+        </w:rPr>
+        <w:t>Kết quả mà của việc t</w:t>
+      </w:r>
+      <w:r>
+        <w:rPr>
+          <w:rFonts w:cstheme="minorHAnsi"/>
+          <w:sz w:val="28"/>
+          <w:szCs w:val="28"/>
+        </w:rPr>
+        <w:t xml:space="preserve">ìm kiếm trên Google cho </w:t>
+      </w:r>
+      <w:r>
+        <w:rPr>
+          <w:rFonts w:cstheme="minorHAnsi"/>
+          <w:sz w:val="28"/>
+          <w:szCs w:val="28"/>
+        </w:rPr>
+        <w:t xml:space="preserve">thư viện </w:t>
+      </w:r>
+      <w:r>
+        <w:rPr>
+          <w:rFonts w:cstheme="minorHAnsi"/>
+          <w:sz w:val="28"/>
+          <w:szCs w:val="28"/>
+        </w:rPr>
+        <w:t xml:space="preserve">SSL </w:t>
+      </w:r>
+      <w:r>
+        <w:rPr>
+          <w:rFonts w:cstheme="minorHAnsi"/>
+          <w:sz w:val="28"/>
+          <w:szCs w:val="28"/>
+        </w:rPr>
+        <w:t xml:space="preserve">sẽ </w:t>
+      </w:r>
+      <w:r>
+        <w:rPr>
+          <w:rFonts w:cstheme="minorHAnsi"/>
+          <w:sz w:val="28"/>
+          <w:szCs w:val="28"/>
+        </w:rPr>
+        <w:t xml:space="preserve">trả về OpenSSL </w:t>
+      </w:r>
+      <w:r>
+        <w:rPr>
+          <w:rFonts w:cstheme="minorHAnsi"/>
+          <w:sz w:val="28"/>
+          <w:szCs w:val="28"/>
+        </w:rPr>
+        <w:t xml:space="preserve">đứng </w:t>
+      </w:r>
+      <w:r>
+        <w:rPr>
+          <w:rFonts w:cstheme="minorHAnsi"/>
+          <w:sz w:val="28"/>
+          <w:szCs w:val="28"/>
+        </w:rPr>
+        <w:t xml:space="preserve">đầu danh sách. </w:t>
+      </w:r>
+      <w:r>
+        <w:rPr>
+          <w:rFonts w:cstheme="minorHAnsi"/>
+          <w:sz w:val="28"/>
+          <w:szCs w:val="28"/>
+        </w:rPr>
+        <w:t xml:space="preserve">OpenSSL được phát hành </w:t>
+      </w:r>
+      <w:r>
+        <w:rPr>
+          <w:rFonts w:cstheme="minorHAnsi"/>
+          <w:sz w:val="28"/>
+          <w:szCs w:val="28"/>
+        </w:rPr>
+        <w:t>vào năm 1998, bắt nguồn từ thư viện SSLeay do Eric Young và Tim Hudson phát triển. Các bộ công cụ SSL khác bao gồm GNU TLS, được phân phối theo Giấy phép Công cộng GNU và Dịch vụ An ninh Mạng Mozilla (NSS).</w:t>
+      </w:r>
+      <w:r>
+        <w:rPr>
+          <w:rFonts w:cstheme="minorHAnsi"/>
+          <w:sz w:val="28"/>
+          <w:szCs w:val="28"/>
+        </w:rPr>
+        <w:t xml:space="preserve"> </w:t>
+      </w:r>
+    </w:p>
+    <w:p>
+      <w:pPr>
+        <w:pStyle w:val="Heading3"/>
+        <w:rPr>
+          <w:rFonts w:asciiTheme="minorHAnsi" w:hAnsiTheme="minorHAnsi" w:cstheme="minorHAnsi"/>
+          <w:sz w:val="28"/>
+          <w:szCs w:val="28"/>
+        </w:rPr>
+      </w:pPr>
+      <w:r>
+        <w:rPr>
+          <w:rFonts w:asciiTheme="minorHAnsi" w:hAnsiTheme="minorHAnsi" w:cstheme="minorHAnsi"/>
+          <w:sz w:val="28"/>
+          <w:szCs w:val="28"/>
+        </w:rPr>
+        <w:t>Nền tảng</w:t>
+      </w:r>
+    </w:p>
+    <w:p>
+      <w:pPr>
+        <w:rPr>
+          <w:rFonts w:cstheme="minorHAnsi"/>
+          <w:sz w:val="28"/>
+          <w:szCs w:val="28"/>
+        </w:rPr>
+      </w:pPr>
+      <w:r>
+        <w:rPr>
+          <w:rFonts w:cstheme="minorHAnsi"/>
+          <w:sz w:val="28"/>
+          <w:szCs w:val="28"/>
+        </w:rPr>
+        <w:t xml:space="preserve">Cầu nối tiếp cận OpenSSL API gồm có các </w:t>
+      </w:r>
+      <w:r>
+        <w:rPr>
+          <w:rFonts w:cstheme="minorHAnsi"/>
+          <w:sz w:val="28"/>
+          <w:szCs w:val="28"/>
+        </w:rPr>
+        <w:t>nền tảng chính</w:t>
+      </w:r>
+      <w:r>
+        <w:rPr>
+          <w:rFonts w:cstheme="minorHAnsi"/>
+          <w:sz w:val="28"/>
+          <w:szCs w:val="28"/>
+        </w:rPr>
+        <w:t xml:space="preserve"> là ngôn ngữ lập trình C và mật mã học.</w:t>
+      </w:r>
+    </w:p>
+    <w:p>
+      <w:pPr>
+        <w:pStyle w:val="Heading4"/>
+        <w:rPr>
+          <w:rFonts w:asciiTheme="minorHAnsi" w:hAnsiTheme="minorHAnsi" w:cstheme="minorHAnsi"/>
+          <w:i w:val="0"/>
+          <w:sz w:val="28"/>
+          <w:szCs w:val="28"/>
+        </w:rPr>
+      </w:pPr>
+      <w:r>
+        <w:rPr>
+          <w:rFonts w:asciiTheme="minorHAnsi" w:hAnsiTheme="minorHAnsi" w:cstheme="minorHAnsi"/>
+          <w:i w:val="0"/>
+          <w:sz w:val="28"/>
+          <w:szCs w:val="28"/>
+        </w:rPr>
+        <w:lastRenderedPageBreak/>
+        <w:t>Ngôn ngữ lập trình C</w:t>
+      </w:r>
+    </w:p>
+    <w:p>
+      <w:pPr>
+        <w:rPr>
+          <w:rFonts w:cstheme="minorHAnsi"/>
+          <w:sz w:val="28"/>
+          <w:szCs w:val="28"/>
+        </w:rPr>
+      </w:pPr>
+      <w:r>
+        <w:rPr>
+          <w:rFonts w:cstheme="minorHAnsi"/>
+          <w:noProof/>
+          <w:sz w:val="28"/>
+          <w:szCs w:val="28"/>
+        </w:rPr>
+        <w:drawing>
+          <wp:inline distT="0" distB="0" distL="0" distR="0" wp14:anchorId="729E9AF7" wp14:editId="6BC91380">
+            <wp:extent cx="5924550" cy="5468815"/>
+            <wp:effectExtent l="0" t="0" r="0" b="0"/>
+            <wp:docPr id="11" name="Picture 11"/>
+            <wp:cNvGraphicFramePr>
+              <a:graphicFrameLocks xmlns:a="http://schemas.openxmlformats.org/drawingml/2006/main" noChangeAspect="1"/>
+            </wp:cNvGraphicFramePr>
+            <a:graphic xmlns:a="http://schemas.openxmlformats.org/drawingml/2006/main">
+              <a:graphicData uri="http://schemas.openxmlformats.org/drawingml/2006/picture">
+                <pic:pic xmlns:pic="http://schemas.openxmlformats.org/drawingml/2006/picture">
+                  <pic:nvPicPr>
+                    <pic:cNvPr id="11" name="Logo ngôn ngữ C.png"/>
+                    <pic:cNvPicPr/>
+                  </pic:nvPicPr>
+                  <pic:blipFill>
+                    <a:blip r:embed="rId5">
+                      <a:extLst>
+                        <a:ext uri="{28A0092B-C50C-407E-A947-70E740481C1C}">
+                          <a14:useLocalDpi xmlns:a14="http://schemas.microsoft.com/office/drawing/2010/main" val="0"/>
+                        </a:ext>
+                      </a:extLst>
+                    </a:blip>
+                    <a:stretch>
+                      <a:fillRect/>
+                    </a:stretch>
+                  </pic:blipFill>
+                  <pic:spPr>
+                    <a:xfrm>
+                      <a:off x="0" y="0"/>
+                      <a:ext cx="5943539" cy="5486344"/>
+                    </a:xfrm>
+                    <a:prstGeom prst="rect">
+                      <a:avLst/>
+                    </a:prstGeom>
+                  </pic:spPr>
+                </pic:pic>
+              </a:graphicData>
+            </a:graphic>
+          </wp:inline>
+        </w:drawing>
+      </w:r>
+    </w:p>
+    <w:p>
+      <w:pPr>
+        <w:jc w:val="center"/>
+        <w:rPr>
+          <w:rFonts w:cstheme="minorHAnsi"/>
+          <w:sz w:val="28"/>
+          <w:szCs w:val="28"/>
+        </w:rPr>
+      </w:pPr>
+      <w:r>
+        <w:rPr>
+          <w:rFonts w:cstheme="minorHAnsi"/>
+          <w:sz w:val="28"/>
+          <w:szCs w:val="28"/>
+        </w:rPr>
+        <w:t xml:space="preserve">Hình. </w:t>
+      </w:r>
+      <w:r>
+        <w:rPr>
+          <w:rFonts w:cstheme="minorHAnsi"/>
+          <w:sz w:val="28"/>
+          <w:szCs w:val="28"/>
+        </w:rPr>
+        <w:t>Logo n</w:t>
+      </w:r>
+      <w:r>
+        <w:rPr>
+          <w:rFonts w:cstheme="minorHAnsi"/>
+          <w:sz w:val="28"/>
+          <w:szCs w:val="28"/>
+        </w:rPr>
+        <w:t>gôn ngữ lập trình C</w:t>
+      </w:r>
+      <w:r>
+        <w:rPr>
+          <w:rFonts w:cstheme="minorHAnsi"/>
+          <w:sz w:val="28"/>
+          <w:szCs w:val="28"/>
+        </w:rPr>
+        <w:t>.</w:t>
+      </w:r>
+    </w:p>
+    <w:p>
+      <w:pPr>
+        <w:pStyle w:val="Heading4"/>
+        <w:rPr>
+          <w:rFonts w:asciiTheme="minorHAnsi" w:hAnsiTheme="minorHAnsi" w:cstheme="minorHAnsi"/>
+          <w:i w:val="0"/>
+          <w:sz w:val="28"/>
+          <w:szCs w:val="28"/>
+        </w:rPr>
+      </w:pPr>
+      <w:r>
+        <w:rPr>
+          <w:rFonts w:asciiTheme="minorHAnsi" w:hAnsiTheme="minorHAnsi" w:cstheme="minorHAnsi"/>
+          <w:i w:val="0"/>
+          <w:sz w:val="28"/>
+          <w:szCs w:val="28"/>
+        </w:rPr>
+        <w:t>Mật mã học</w:t>
+      </w:r>
+    </w:p>
+    <w:p/>
+    <w:p>
+      <w:pPr>
+        <w:rPr>
+          <w:rFonts w:cstheme="minorHAnsi"/>
+          <w:sz w:val="28"/>
+          <w:szCs w:val="28"/>
+        </w:rPr>
+      </w:pPr>
+      <w:r>
+        <w:rPr>
+          <w:rFonts w:cstheme="minorHAnsi"/>
+          <w:sz w:val="28"/>
+          <w:szCs w:val="28"/>
+        </w:rPr>
+        <w:t xml:space="preserve">Để tra cứu tài liệu và sử dụng API không bắt buộc </w:t>
+      </w:r>
+      <w:r>
+        <w:rPr>
+          <w:rFonts w:cstheme="minorHAnsi"/>
+          <w:sz w:val="28"/>
+          <w:szCs w:val="28"/>
+        </w:rPr>
+        <w:t xml:space="preserve">có kiến thức </w:t>
+      </w:r>
+      <w:r>
+        <w:rPr>
+          <w:rFonts w:cstheme="minorHAnsi"/>
+          <w:sz w:val="28"/>
+          <w:szCs w:val="28"/>
+        </w:rPr>
+        <w:t xml:space="preserve">với </w:t>
+      </w:r>
+      <w:r>
+        <w:rPr>
+          <w:rFonts w:cstheme="minorHAnsi"/>
+          <w:sz w:val="28"/>
+          <w:szCs w:val="28"/>
+        </w:rPr>
+        <w:t xml:space="preserve">giao thức </w:t>
+      </w:r>
+      <w:r>
+        <w:rPr>
+          <w:rFonts w:cstheme="minorHAnsi"/>
+          <w:sz w:val="28"/>
+          <w:szCs w:val="28"/>
+        </w:rPr>
+        <w:t xml:space="preserve">SSL, vì phần </w:t>
+      </w:r>
+      <w:r>
+        <w:rPr>
+          <w:rFonts w:cstheme="minorHAnsi"/>
+          <w:sz w:val="28"/>
+          <w:szCs w:val="28"/>
+        </w:rPr>
+        <w:t xml:space="preserve">nghiên cứu </w:t>
+      </w:r>
+      <w:r>
+        <w:rPr>
+          <w:rFonts w:cstheme="minorHAnsi"/>
+          <w:sz w:val="28"/>
+          <w:szCs w:val="28"/>
+        </w:rPr>
+        <w:t xml:space="preserve">ngắn gọn về </w:t>
+      </w:r>
+      <w:r>
+        <w:rPr>
+          <w:rFonts w:cstheme="minorHAnsi"/>
+          <w:sz w:val="28"/>
+          <w:szCs w:val="28"/>
+        </w:rPr>
+        <w:t xml:space="preserve">nó </w:t>
+      </w:r>
+      <w:r>
+        <w:rPr>
+          <w:rFonts w:cstheme="minorHAnsi"/>
+          <w:sz w:val="28"/>
+          <w:szCs w:val="28"/>
+        </w:rPr>
+        <w:t>sẽ đượ</w:t>
+      </w:r>
+      <w:r>
+        <w:rPr>
+          <w:rFonts w:cstheme="minorHAnsi"/>
+          <w:sz w:val="28"/>
+          <w:szCs w:val="28"/>
+        </w:rPr>
+        <w:t>c đưa ra sau.</w:t>
+      </w:r>
+    </w:p>
+    <w:p>
+      <w:pPr>
+        <w:pStyle w:val="Heading2"/>
+        <w:rPr>
+          <w:rFonts w:asciiTheme="minorHAnsi" w:hAnsiTheme="minorHAnsi" w:cstheme="minorHAnsi"/>
+          <w:sz w:val="28"/>
+          <w:szCs w:val="28"/>
+        </w:rPr>
+      </w:pPr>
+      <w:r>
+        <w:rPr>
+          <w:rFonts w:asciiTheme="minorHAnsi" w:hAnsiTheme="minorHAnsi" w:cstheme="minorHAnsi"/>
+          <w:sz w:val="28"/>
+          <w:szCs w:val="28"/>
+        </w:rPr>
+        <w:t>Tổ</w:t>
+      </w:r>
+      <w:r>
+        <w:rPr>
+          <w:rFonts w:asciiTheme="minorHAnsi" w:hAnsiTheme="minorHAnsi" w:cstheme="minorHAnsi"/>
+          <w:sz w:val="28"/>
+          <w:szCs w:val="28"/>
+        </w:rPr>
+        <w:t>ng quan</w:t>
+      </w:r>
+    </w:p>
+    <w:p>
+      <w:pPr>
+        <w:pStyle w:val="Heading3"/>
+        <w:rPr>
+          <w:rFonts w:asciiTheme="minorHAnsi" w:hAnsiTheme="minorHAnsi" w:cstheme="minorHAnsi"/>
+          <w:sz w:val="28"/>
+          <w:szCs w:val="28"/>
+        </w:rPr>
+      </w:pPr>
       <w:commentRangeStart w:id="0"/>
       <w:r>
-        <w:t>OpenSSL là một bộ công cụ mạnh mẽ, cấp thương mại và đầy đủ tính năng cho các giao thức Bảo mật lớp truyền tải (TLS) và Lớp cổng bảo mật (SSL). Nó cũng là một thư viện mật mã có mục đích chung. Để biết thêm thông tin về nhóm và cộng đồng xung quanh dự án hoặc để bắt đầu đóng góp của riêng bạn, hãy bắt đầu với trang cộng đồng. Để nhận tin tức mới nhất, hãy tải xuống nguồn, v.v., vui lòng xem thanh bên hoặc các nút ở đầu mỗi trang.</w:t>
+        <w:rPr>
+          <w:rFonts w:asciiTheme="minorHAnsi" w:hAnsiTheme="minorHAnsi" w:cstheme="minorHAnsi"/>
+          <w:sz w:val="28"/>
+          <w:szCs w:val="28"/>
+        </w:rPr>
+        <w:t>Khái niệm SSL</w:t>
+      </w:r>
+    </w:p>
+    <w:p>
+      <w:pPr>
+        <w:rPr>
+          <w:rFonts w:cstheme="minorHAnsi"/>
+          <w:sz w:val="28"/>
+          <w:szCs w:val="28"/>
+        </w:rPr>
+      </w:pPr>
+      <w:r>
+        <w:rPr>
+          <w:rFonts w:cstheme="minorHAnsi"/>
+          <w:sz w:val="28"/>
+          <w:szCs w:val="28"/>
+        </w:rPr>
+        <w:t>SSL là từ viết tắt củ</w:t>
+      </w:r>
+      <w:r>
+        <w:rPr>
+          <w:rFonts w:cstheme="minorHAnsi"/>
+          <w:sz w:val="28"/>
+          <w:szCs w:val="28"/>
+        </w:rPr>
+        <w:t xml:space="preserve">a Secure Sockets Layer, </w:t>
+      </w:r>
+      <w:r>
+        <w:rPr>
+          <w:rFonts w:cstheme="minorHAnsi"/>
+          <w:sz w:val="28"/>
+          <w:szCs w:val="28"/>
+        </w:rPr>
+        <w:t>là tiêu chuẩn đằng sau giao tiế</w:t>
+      </w:r>
+      <w:r>
+        <w:rPr>
+          <w:rFonts w:cstheme="minorHAnsi"/>
+          <w:sz w:val="28"/>
+          <w:szCs w:val="28"/>
+        </w:rPr>
+        <w:t xml:space="preserve">p an toàn trên Internet đã </w:t>
+      </w:r>
+      <w:r>
+        <w:rPr>
+          <w:rFonts w:cstheme="minorHAnsi"/>
+          <w:sz w:val="28"/>
+          <w:szCs w:val="28"/>
+        </w:rPr>
+        <w:t xml:space="preserve">tích hợp mật mã </w:t>
+      </w:r>
+      <w:r>
+        <w:rPr>
+          <w:rFonts w:cstheme="minorHAnsi"/>
+          <w:sz w:val="28"/>
+          <w:szCs w:val="28"/>
+        </w:rPr>
+        <w:t xml:space="preserve">học </w:t>
+      </w:r>
+      <w:r>
+        <w:rPr>
+          <w:rFonts w:cstheme="minorHAnsi"/>
+          <w:sz w:val="28"/>
+          <w:szCs w:val="28"/>
+        </w:rPr>
+        <w:t xml:space="preserve">vào giao thức. Dữ liệu được mã hóa </w:t>
+      </w:r>
+      <w:r>
+        <w:rPr>
+          <w:rFonts w:cstheme="minorHAnsi"/>
+          <w:sz w:val="28"/>
+          <w:szCs w:val="28"/>
+        </w:rPr>
+        <w:lastRenderedPageBreak/>
+        <w:t xml:space="preserve">trước khi rời khỏi máy tính và chỉ được giải mã khi nó đến đích. Chứng </w:t>
+      </w:r>
+      <w:r>
+        <w:rPr>
+          <w:rFonts w:cstheme="minorHAnsi"/>
+          <w:sz w:val="28"/>
+          <w:szCs w:val="28"/>
+        </w:rPr>
+        <w:t xml:space="preserve">thực </w:t>
+      </w:r>
+      <w:r>
+        <w:rPr>
+          <w:rFonts w:cstheme="minorHAnsi"/>
+          <w:sz w:val="28"/>
+          <w:szCs w:val="28"/>
+        </w:rPr>
+        <w:t>và thuật toán</w:t>
+      </w:r>
+      <w:r>
+        <w:rPr>
+          <w:rFonts w:cstheme="minorHAnsi"/>
+          <w:sz w:val="28"/>
+          <w:szCs w:val="28"/>
+        </w:rPr>
+        <w:t xml:space="preserve"> mã hóa</w:t>
+      </w:r>
+      <w:r>
+        <w:rPr>
+          <w:rFonts w:cstheme="minorHAnsi"/>
+          <w:sz w:val="28"/>
+          <w:szCs w:val="28"/>
+        </w:rPr>
+        <w:t xml:space="preserve"> </w:t>
+      </w:r>
+      <w:r>
+        <w:rPr>
+          <w:rFonts w:cstheme="minorHAnsi"/>
+          <w:sz w:val="28"/>
+          <w:szCs w:val="28"/>
+        </w:rPr>
+        <w:t xml:space="preserve">hiện diện ở </w:t>
+      </w:r>
+      <w:r>
+        <w:rPr>
+          <w:rFonts w:cstheme="minorHAnsi"/>
+          <w:sz w:val="28"/>
+          <w:szCs w:val="28"/>
+        </w:rPr>
+        <w:t xml:space="preserve">tất cả </w:t>
+      </w:r>
+      <w:r>
+        <w:rPr>
+          <w:rFonts w:cstheme="minorHAnsi"/>
+          <w:sz w:val="28"/>
+          <w:szCs w:val="28"/>
+        </w:rPr>
+        <w:t xml:space="preserve">các </w:t>
+      </w:r>
+      <w:r>
+        <w:rPr>
+          <w:rFonts w:cstheme="minorHAnsi"/>
+          <w:sz w:val="28"/>
+          <w:szCs w:val="28"/>
+        </w:rPr>
+        <w:t xml:space="preserve">hoạt động, </w:t>
+      </w:r>
+      <w:r>
+        <w:rPr>
+          <w:rFonts w:cstheme="minorHAnsi"/>
+          <w:sz w:val="28"/>
+          <w:szCs w:val="28"/>
+        </w:rPr>
+        <w:t xml:space="preserve">trong thực tế cả hai </w:t>
+      </w:r>
+      <w:r>
+        <w:rPr>
+          <w:rFonts w:cstheme="minorHAnsi"/>
+          <w:sz w:val="28"/>
+          <w:szCs w:val="28"/>
+        </w:rPr>
+        <w:t xml:space="preserve">tương hỗ cho nhau và </w:t>
+      </w:r>
+      <w:r>
+        <w:rPr>
+          <w:rFonts w:cstheme="minorHAnsi"/>
+          <w:sz w:val="28"/>
+          <w:szCs w:val="28"/>
+        </w:rPr>
+        <w:t>được sử dụng chung thay vì tách riêng.</w:t>
+      </w:r>
+    </w:p>
+    <w:p>
+      <w:pPr>
+        <w:rPr>
+          <w:rFonts w:cstheme="minorHAnsi"/>
+          <w:sz w:val="28"/>
+          <w:szCs w:val="28"/>
+        </w:rPr>
+      </w:pPr>
+      <w:r>
+        <w:rPr>
+          <w:rFonts w:cstheme="minorHAnsi"/>
+          <w:noProof/>
+          <w:sz w:val="28"/>
+          <w:szCs w:val="28"/>
+        </w:rPr>
+        <w:drawing>
+          <wp:inline distT="0" distB="0" distL="0" distR="0" wp14:anchorId="184E5147" wp14:editId="62B321CC">
+            <wp:extent cx="5654052" cy="3014478"/>
+            <wp:effectExtent l="0" t="0" r="3810" b="0"/>
+            <wp:docPr id="16" name="Picture 16"/>
+            <wp:cNvGraphicFramePr>
+              <a:graphicFrameLocks xmlns:a="http://schemas.openxmlformats.org/drawingml/2006/main" noChangeAspect="1"/>
+            </wp:cNvGraphicFramePr>
+            <a:graphic xmlns:a="http://schemas.openxmlformats.org/drawingml/2006/main">
+              <a:graphicData uri="http://schemas.openxmlformats.org/drawingml/2006/picture">
+                <pic:pic xmlns:pic="http://schemas.openxmlformats.org/drawingml/2006/picture">
+                  <pic:nvPicPr>
+                    <pic:cNvPr id="16" name="Ứng dụng mật mã học trong Internet.png"/>
+                    <pic:cNvPicPr/>
+                  </pic:nvPicPr>
+                  <pic:blipFill>
+                    <a:blip r:embed="rId6" cstate="print">
+                      <a:extLst>
+                        <a:ext uri="{28A0092B-C50C-407E-A947-70E740481C1C}">
+                          <a14:useLocalDpi xmlns:a14="http://schemas.microsoft.com/office/drawing/2010/main" val="0"/>
+                        </a:ext>
+                      </a:extLst>
+                    </a:blip>
+                    <a:stretch>
+                      <a:fillRect/>
+                    </a:stretch>
+                  </pic:blipFill>
+                  <pic:spPr>
+                    <a:xfrm>
+                      <a:off x="0" y="0"/>
+                      <a:ext cx="5654052" cy="3014478"/>
+                    </a:xfrm>
+                    <a:prstGeom prst="rect">
+                      <a:avLst/>
+                    </a:prstGeom>
+                  </pic:spPr>
+                </pic:pic>
+              </a:graphicData>
+            </a:graphic>
+          </wp:inline>
+        </w:drawing>
+      </w:r>
+    </w:p>
+    <w:p>
+      <w:pPr>
+        <w:jc w:val="center"/>
+        <w:rPr>
+          <w:rFonts w:cstheme="minorHAnsi"/>
+          <w:sz w:val="28"/>
+          <w:szCs w:val="28"/>
+        </w:rPr>
+      </w:pPr>
+      <w:r>
+        <w:rPr>
+          <w:rFonts w:cstheme="minorHAnsi"/>
+          <w:sz w:val="28"/>
+          <w:szCs w:val="28"/>
+        </w:rPr>
+        <w:t>Hình. Mã hóa dữ liệu trong môi trường Internet.</w:t>
+      </w:r>
+    </w:p>
+    <w:p>
+      <w:pPr>
+        <w:rPr>
+          <w:rFonts w:cstheme="minorHAnsi"/>
+          <w:sz w:val="28"/>
+          <w:szCs w:val="28"/>
+        </w:rPr>
+      </w:pPr>
+      <w:r>
+        <w:rPr>
+          <w:rFonts w:cstheme="minorHAnsi"/>
+          <w:sz w:val="28"/>
+          <w:szCs w:val="28"/>
+        </w:rPr>
+        <w:t xml:space="preserve">Về </w:t>
+      </w:r>
+      <w:r>
+        <w:rPr>
+          <w:rFonts w:cstheme="minorHAnsi"/>
+          <w:sz w:val="28"/>
+          <w:szCs w:val="28"/>
+        </w:rPr>
+        <w:t xml:space="preserve">mặt </w:t>
+      </w:r>
+      <w:r>
+        <w:rPr>
+          <w:rFonts w:cstheme="minorHAnsi"/>
+          <w:sz w:val="28"/>
+          <w:szCs w:val="28"/>
+        </w:rPr>
+        <w:t xml:space="preserve">lý thuyết, nếu dữ liệu mã hóa bị chặn hoặc bị nghe trộm trước khi đến </w:t>
+      </w:r>
+      <w:r>
+        <w:rPr>
+          <w:rFonts w:cstheme="minorHAnsi"/>
+          <w:sz w:val="28"/>
+          <w:szCs w:val="28"/>
+        </w:rPr>
+        <w:t xml:space="preserve">được người nhận </w:t>
+      </w:r>
+      <w:r>
+        <w:rPr>
+          <w:rFonts w:cstheme="minorHAnsi"/>
+          <w:sz w:val="28"/>
+          <w:szCs w:val="28"/>
+        </w:rPr>
+        <w:t xml:space="preserve">thì </w:t>
+      </w:r>
+      <w:r>
+        <w:rPr>
+          <w:rFonts w:cstheme="minorHAnsi"/>
+          <w:sz w:val="28"/>
+          <w:szCs w:val="28"/>
+        </w:rPr>
+        <w:t>kẻ</w:t>
+      </w:r>
+      <w:r>
+        <w:rPr>
+          <w:rFonts w:cstheme="minorHAnsi"/>
+          <w:sz w:val="28"/>
+          <w:szCs w:val="28"/>
+        </w:rPr>
+        <w:t xml:space="preserve"> tấn công gặp khó khăn trong việc giải mã </w:t>
+      </w:r>
+      <w:r>
+        <w:rPr>
+          <w:rFonts w:cstheme="minorHAnsi"/>
+          <w:sz w:val="28"/>
+          <w:szCs w:val="28"/>
+        </w:rPr>
+        <w:t>dữ liệ</w:t>
+      </w:r>
+      <w:r>
+        <w:rPr>
+          <w:rFonts w:cstheme="minorHAnsi"/>
+          <w:sz w:val="28"/>
+          <w:szCs w:val="28"/>
+        </w:rPr>
+        <w:t>u</w:t>
+      </w:r>
+      <w:r>
+        <w:rPr>
+          <w:rFonts w:cstheme="minorHAnsi"/>
+          <w:sz w:val="28"/>
+          <w:szCs w:val="28"/>
+        </w:rPr>
+        <w:t xml:space="preserve"> </w:t>
+      </w:r>
+      <w:r>
+        <w:rPr>
+          <w:rFonts w:cstheme="minorHAnsi"/>
+          <w:sz w:val="28"/>
+          <w:szCs w:val="28"/>
+        </w:rPr>
+        <w:t xml:space="preserve">vì không có bất kỳ hệ mã nào tránh khỏi </w:t>
+      </w:r>
+      <w:r>
+        <w:rPr>
+          <w:rFonts w:cstheme="minorHAnsi"/>
+          <w:sz w:val="28"/>
+          <w:szCs w:val="28"/>
+        </w:rPr>
+        <w:t xml:space="preserve">việc bị </w:t>
+      </w:r>
+      <w:r>
+        <w:rPr>
+          <w:rFonts w:cstheme="minorHAnsi"/>
+          <w:sz w:val="28"/>
+          <w:szCs w:val="28"/>
+        </w:rPr>
+        <w:t xml:space="preserve">bẻ khóa </w:t>
+      </w:r>
+      <w:r>
+        <w:rPr>
+          <w:rFonts w:cstheme="minorHAnsi"/>
+          <w:sz w:val="28"/>
+          <w:szCs w:val="28"/>
+        </w:rPr>
+        <w:t xml:space="preserve">bởi </w:t>
+      </w:r>
+      <w:r>
+        <w:rPr>
+          <w:rFonts w:cstheme="minorHAnsi"/>
+          <w:sz w:val="28"/>
+          <w:szCs w:val="28"/>
+        </w:rPr>
+        <w:t>phương pháp bạo lực</w:t>
+      </w:r>
+      <w:r>
+        <w:rPr>
+          <w:rFonts w:cstheme="minorHAnsi"/>
+          <w:sz w:val="28"/>
+          <w:szCs w:val="28"/>
+        </w:rPr>
+        <w:t xml:space="preserve">. Nhưng hiệu năng của </w:t>
+      </w:r>
+      <w:r>
+        <w:rPr>
+          <w:rFonts w:cstheme="minorHAnsi"/>
+          <w:sz w:val="28"/>
+          <w:szCs w:val="28"/>
+        </w:rPr>
+        <w:t xml:space="preserve">các </w:t>
+      </w:r>
+      <w:r>
+        <w:rPr>
+          <w:rFonts w:cstheme="minorHAnsi"/>
+          <w:sz w:val="28"/>
+          <w:szCs w:val="28"/>
+        </w:rPr>
+        <w:t xml:space="preserve">hệ thống phần cứng nói riêng và </w:t>
+      </w:r>
+      <w:r>
+        <w:rPr>
+          <w:rFonts w:cstheme="minorHAnsi"/>
+          <w:sz w:val="28"/>
+          <w:szCs w:val="28"/>
+        </w:rPr>
+        <w:t xml:space="preserve">máy tính </w:t>
+      </w:r>
+      <w:r>
+        <w:rPr>
+          <w:rFonts w:cstheme="minorHAnsi"/>
+          <w:sz w:val="28"/>
+          <w:szCs w:val="28"/>
+        </w:rPr>
+        <w:t xml:space="preserve">nói chung </w:t>
+      </w:r>
+      <w:r>
+        <w:rPr>
+          <w:rFonts w:cstheme="minorHAnsi"/>
+          <w:sz w:val="28"/>
+          <w:szCs w:val="28"/>
+        </w:rPr>
+        <w:t xml:space="preserve">ngày càng </w:t>
+      </w:r>
+      <w:r>
+        <w:rPr>
+          <w:rFonts w:cstheme="minorHAnsi"/>
+          <w:sz w:val="28"/>
+          <w:szCs w:val="28"/>
+        </w:rPr>
+        <w:t xml:space="preserve">có tốc độ </w:t>
+      </w:r>
+      <w:r>
+        <w:rPr>
+          <w:rFonts w:cstheme="minorHAnsi"/>
+          <w:sz w:val="28"/>
+          <w:szCs w:val="28"/>
+        </w:rPr>
+        <w:t>nhanh hơn</w:t>
+      </w:r>
+      <w:r>
+        <w:rPr>
+          <w:rFonts w:cstheme="minorHAnsi"/>
+          <w:sz w:val="28"/>
+          <w:szCs w:val="28"/>
+        </w:rPr>
+        <w:t xml:space="preserve">, </w:t>
+      </w:r>
+      <w:r>
+        <w:rPr>
+          <w:rFonts w:cstheme="minorHAnsi"/>
+          <w:sz w:val="28"/>
+          <w:szCs w:val="28"/>
+        </w:rPr>
+        <w:t xml:space="preserve">với </w:t>
+      </w:r>
+      <w:r>
+        <w:rPr>
+          <w:rFonts w:cstheme="minorHAnsi"/>
+          <w:sz w:val="28"/>
+          <w:szCs w:val="28"/>
+        </w:rPr>
+        <w:t xml:space="preserve">những tiến bộ mới trong </w:t>
+      </w:r>
+      <w:r>
+        <w:rPr>
+          <w:rFonts w:cstheme="minorHAnsi"/>
+          <w:sz w:val="28"/>
+          <w:szCs w:val="28"/>
+        </w:rPr>
+        <w:t>nghiên cứ</w:t>
+      </w:r>
+      <w:r>
+        <w:rPr>
+          <w:rFonts w:cstheme="minorHAnsi"/>
+          <w:sz w:val="28"/>
+          <w:szCs w:val="28"/>
+        </w:rPr>
+        <w:t>u</w:t>
+      </w:r>
+      <w:r>
+        <w:rPr>
+          <w:rFonts w:cstheme="minorHAnsi"/>
+          <w:sz w:val="28"/>
+          <w:szCs w:val="28"/>
+        </w:rPr>
+        <w:t xml:space="preserve"> toán học và </w:t>
+      </w:r>
+      <w:r>
+        <w:rPr>
+          <w:rFonts w:cstheme="minorHAnsi"/>
+          <w:sz w:val="28"/>
+          <w:szCs w:val="28"/>
+        </w:rPr>
+        <w:t xml:space="preserve">phân tích mật mã được tạo ra thì </w:t>
+      </w:r>
+      <w:r>
+        <w:rPr>
+          <w:rFonts w:cstheme="minorHAnsi"/>
+          <w:sz w:val="28"/>
+          <w:szCs w:val="28"/>
+        </w:rPr>
+        <w:t xml:space="preserve">xác suất </w:t>
+      </w:r>
+      <w:r>
+        <w:rPr>
+          <w:rFonts w:cstheme="minorHAnsi"/>
+          <w:sz w:val="28"/>
+          <w:szCs w:val="28"/>
+        </w:rPr>
+        <w:t xml:space="preserve">bẻ khóa các </w:t>
+      </w:r>
+      <w:r>
+        <w:rPr>
+          <w:rFonts w:cstheme="minorHAnsi"/>
+          <w:sz w:val="28"/>
+          <w:szCs w:val="28"/>
+        </w:rPr>
+        <w:t xml:space="preserve">hệ </w:t>
+      </w:r>
+      <w:r>
+        <w:rPr>
+          <w:rFonts w:cstheme="minorHAnsi"/>
+          <w:sz w:val="28"/>
+          <w:szCs w:val="28"/>
+        </w:rPr>
+        <w:t xml:space="preserve">mật mã </w:t>
+      </w:r>
+      <w:r>
+        <w:rPr>
+          <w:rFonts w:cstheme="minorHAnsi"/>
+          <w:sz w:val="28"/>
+          <w:szCs w:val="28"/>
+        </w:rPr>
+        <w:t xml:space="preserve">được </w:t>
+      </w:r>
+      <w:r>
+        <w:rPr>
+          <w:rFonts w:cstheme="minorHAnsi"/>
+          <w:sz w:val="28"/>
+          <w:szCs w:val="28"/>
+        </w:rPr>
+        <w:t xml:space="preserve">sử dụng trong </w:t>
+      </w:r>
+      <w:r>
+        <w:rPr>
+          <w:rFonts w:cstheme="minorHAnsi"/>
+          <w:sz w:val="28"/>
+          <w:szCs w:val="28"/>
+        </w:rPr>
+        <w:t xml:space="preserve">giao thức an toàn </w:t>
+      </w:r>
+      <w:r>
+        <w:rPr>
+          <w:rFonts w:cstheme="minorHAnsi"/>
+          <w:sz w:val="28"/>
+          <w:szCs w:val="28"/>
+        </w:rPr>
+        <w:t>SSL đang bắt đầu tăng lên.</w:t>
+      </w:r>
+    </w:p>
+    <w:p>
+      <w:pPr>
+        <w:rPr>
+          <w:rFonts w:cstheme="minorHAnsi"/>
+          <w:sz w:val="28"/>
+          <w:szCs w:val="28"/>
+        </w:rPr>
+      </w:pPr>
+      <w:r>
+        <w:rPr>
+          <w:rFonts w:cstheme="minorHAnsi"/>
+          <w:noProof/>
+          <w:sz w:val="28"/>
+          <w:szCs w:val="28"/>
+        </w:rPr>
+        <w:lastRenderedPageBreak/>
+        <w:drawing>
+          <wp:inline distT="0" distB="0" distL="0" distR="0" wp14:anchorId="406D82E5" wp14:editId="2F4EDF69">
+            <wp:extent cx="5943600" cy="3291840"/>
+            <wp:effectExtent l="0" t="0" r="0" b="0"/>
+            <wp:docPr id="17" name="Picture 17"/>
+            <wp:cNvGraphicFramePr>
+              <a:graphicFrameLocks xmlns:a="http://schemas.openxmlformats.org/drawingml/2006/main" noChangeAspect="1"/>
+            </wp:cNvGraphicFramePr>
+            <a:graphic xmlns:a="http://schemas.openxmlformats.org/drawingml/2006/main">
+              <a:graphicData uri="http://schemas.openxmlformats.org/drawingml/2006/picture">
+                <pic:pic xmlns:pic="http://schemas.openxmlformats.org/drawingml/2006/picture">
+                  <pic:nvPicPr>
+                    <pic:cNvPr id="17" name="Kẻ tấn công bẻ khóa lấy dữ liệu.png"/>
+                    <pic:cNvPicPr/>
+                  </pic:nvPicPr>
+                  <pic:blipFill>
+                    <a:blip r:embed="rId7">
+                      <a:extLst>
+                        <a:ext uri="{28A0092B-C50C-407E-A947-70E740481C1C}">
+                          <a14:useLocalDpi xmlns:a14="http://schemas.microsoft.com/office/drawing/2010/main" val="0"/>
+                        </a:ext>
+                      </a:extLst>
+                    </a:blip>
+                    <a:stretch>
+                      <a:fillRect/>
+                    </a:stretch>
+                  </pic:blipFill>
+                  <pic:spPr>
+                    <a:xfrm>
+                      <a:off x="0" y="0"/>
+                      <a:ext cx="5943600" cy="3291840"/>
+                    </a:xfrm>
+                    <a:prstGeom prst="rect">
+                      <a:avLst/>
+                    </a:prstGeom>
+                  </pic:spPr>
+                </pic:pic>
+              </a:graphicData>
+            </a:graphic>
+          </wp:inline>
+        </w:drawing>
+      </w:r>
+    </w:p>
+    <w:p>
+      <w:pPr>
+        <w:jc w:val="center"/>
+        <w:rPr>
+          <w:rFonts w:cstheme="minorHAnsi"/>
+          <w:sz w:val="28"/>
+          <w:szCs w:val="28"/>
+        </w:rPr>
+      </w:pPr>
+      <w:r>
+        <w:rPr>
+          <w:rFonts w:cstheme="minorHAnsi"/>
+          <w:sz w:val="28"/>
+          <w:szCs w:val="28"/>
+        </w:rPr>
+        <w:t>Hình. Kẻ tấn công bẻ khóa lấy dữ liệu.</w:t>
+      </w:r>
+      <w:bookmarkStart w:id="1" w:name="_GoBack"/>
+      <w:bookmarkEnd w:id="1"/>
+    </w:p>
+    <w:p>
+      <w:pPr>
+        <w:rPr>
+          <w:rFonts w:cstheme="minorHAnsi"/>
+          <w:sz w:val="28"/>
+          <w:szCs w:val="28"/>
+        </w:rPr>
+      </w:pPr>
+      <w:r>
+        <w:rPr>
+          <w:rFonts w:cstheme="minorHAnsi"/>
+          <w:sz w:val="28"/>
+          <w:szCs w:val="28"/>
+        </w:rPr>
+        <w:t xml:space="preserve">SSL và các </w:t>
+      </w:r>
+      <w:r>
+        <w:rPr>
+          <w:rFonts w:cstheme="minorHAnsi"/>
+          <w:sz w:val="28"/>
+          <w:szCs w:val="28"/>
+        </w:rPr>
+        <w:t xml:space="preserve">các giao thức </w:t>
+      </w:r>
+      <w:r>
+        <w:rPr>
+          <w:rFonts w:cstheme="minorHAnsi"/>
+          <w:sz w:val="28"/>
+          <w:szCs w:val="28"/>
+        </w:rPr>
+        <w:t>kết nối an toàn có thể được sử dụng cho bất kỳ loại giao thức nào trên</w:t>
+      </w:r>
+      <w:r>
+        <w:rPr>
+          <w:rFonts w:cstheme="minorHAnsi"/>
+          <w:sz w:val="28"/>
+          <w:szCs w:val="28"/>
+        </w:rPr>
+        <w:t xml:space="preserve"> trên không gian mạng</w:t>
+      </w:r>
+      <w:r>
+        <w:rPr>
+          <w:rFonts w:cstheme="minorHAnsi"/>
+          <w:sz w:val="28"/>
+          <w:szCs w:val="28"/>
+        </w:rPr>
+        <w:t xml:space="preserve">, </w:t>
+      </w:r>
+      <w:r>
+        <w:rPr>
+          <w:rFonts w:cstheme="minorHAnsi"/>
+          <w:sz w:val="28"/>
+          <w:szCs w:val="28"/>
+        </w:rPr>
+        <w:t xml:space="preserve">cho dù đó là HTTP, POP3 hay FTP. </w:t>
+      </w:r>
+      <w:r>
+        <w:rPr>
+          <w:rFonts w:cstheme="minorHAnsi"/>
+          <w:sz w:val="28"/>
+          <w:szCs w:val="28"/>
+        </w:rPr>
+        <w:t xml:space="preserve">Giao thức </w:t>
+      </w:r>
+      <w:r>
+        <w:rPr>
+          <w:rFonts w:cstheme="minorHAnsi"/>
+          <w:sz w:val="28"/>
+          <w:szCs w:val="28"/>
+        </w:rPr>
+        <w:t xml:space="preserve">SSL cũng có thể được sử dụng để bảo mật các phiên </w:t>
+      </w:r>
+      <w:r>
+        <w:rPr>
+          <w:rFonts w:cstheme="minorHAnsi"/>
+          <w:sz w:val="28"/>
+          <w:szCs w:val="28"/>
+        </w:rPr>
+        <w:t>t</w:t>
+      </w:r>
+      <w:r>
+        <w:rPr>
+          <w:rFonts w:cstheme="minorHAnsi"/>
+          <w:sz w:val="28"/>
+          <w:szCs w:val="28"/>
+        </w:rPr>
+        <w:t>elnet. Mặc dù mọi kết nối đều có thể được bảo mật bằng SSL, nhưng không nhất thiết phải sử dụng SSL trên mọi loại kết nố</w:t>
+      </w:r>
+      <w:r>
+        <w:rPr>
+          <w:rFonts w:cstheme="minorHAnsi"/>
+          <w:sz w:val="28"/>
+          <w:szCs w:val="28"/>
+        </w:rPr>
+        <w:t>i, SSL</w:t>
+      </w:r>
+      <w:r>
+        <w:rPr>
+          <w:rFonts w:cstheme="minorHAnsi"/>
+          <w:sz w:val="28"/>
+          <w:szCs w:val="28"/>
+        </w:rPr>
+        <w:t xml:space="preserve"> nên được sử dụng nếu kết nối mang thông tin nhạy cảm.</w:t>
       </w:r>
       <w:commentRangeEnd w:id="0"/>
       <w:r>
         <w:rPr>
           <w:rStyle w:val="CommentReference"/>
+          <w:rFonts w:cstheme="minorHAnsi"/>
+          <w:sz w:val="28"/>
+          <w:szCs w:val="28"/>
         </w:rPr>
         <w:commentReference w:id="0"/>
       </w:r>
     </w:p>
     <w:p>
-      <w:commentRangeStart w:id="1"/>
-      <w:r>
-        <w:t>Tài liệu về API OpenSSL hơi mơ hồ. Không có nhiều hướng dẫn về cách sử dụng OpenSSL, vì vậy việc làm cho nó hoạt động trong các ứng dụng có thể hơi rắc rối đối với người mới bắt đầu. Vậy làm cách nào để bạn có thể triển khai một kết nối an toàn cơ bản bằng OpenSSL? Hướng dẫn này sẽ giúp giải quyết vấn đề đó.</w:t>
-      </w:r>
-    </w:p>
-    <w:p>
-      <w:r>
-        <w:t>Một phần của vấn đề khi học cách triển khai OpenSSL là thực tế là tài liệu không đầy đủ. Tài liệu API không đầy đủ thường ngăn các nhà phát triển sử dụng API, điều này thường đánh dấu sự diệt vong cho nó. Tuy nhiên, OpenSSL vẫn tồn tại và phát triển mạnh mẽ. Tại sao?</w:t>
-      </w:r>
-    </w:p>
-    <w:p>
-      <w:r>
-        <w:t>OpenSSL là thư viện mở nổi tiếng nhất về giao tiếp an toàn. Tìm kiếm trên Google cho “thư viện SSL” trả về OpenSSL ở đầu danh sách. Nó bắt đầu ra đời vào năm 1998, bắt nguồn từ thư viện SSLeay do Eric Young và Tim Hudson phát triển. Các bộ công cụ SSL khác bao gồm GNU TLS, được phân phối theo Giấy phép Công cộng GNU và Dịch vụ An ninh Mạng Mozilla (NSS).</w:t>
-      </w:r>
-    </w:p>
-    <w:p>
-      <w:r>
-        <w:t>Vậy điều gì làm cho OpenSSL tốt hơn GNU TLS, Mozilla NSS hoặc bất kỳ thư viện nào khác? Cấp phép là một vấn đề. Ngoài ra, GNS TLS (cho đến nay) chỉ hỗ trợ các giao thức TLS v1.0 và SSL v3.0, và không nhiều hơn thế.</w:t>
-      </w:r>
-    </w:p>
-    <w:p>
-      <w:r>
-        <w:t>Mozilla NSS được phân phối theo cả Giấy phép Công cộng Mozilla và GNU GPL, cho phép nhà phát triển lựa chọn. Nhưng Mozilla NSS lớn hơn OpenSSL và yêu cầu các thư viện bên ngoài khác xây dựng thư viện, trong khi OpenSSL hoàn toàn khép kín. Và giống như OpenSSL, phần lớn NSS API không được ghi lại. Mozilla NSS có hỗ trợ PKCS # 11, được sử dụng cho các mã thông báo mật mã, chẳng hạn như Thẻ thông minh. OpenSSL thiếu hỗ trợ này.</w:t>
-      </w:r>
-      <w:commentRangeEnd w:id="1"/>
+      <w:pPr>
+        <w:pStyle w:val="Heading3"/>
+        <w:rPr>
+          <w:rFonts w:asciiTheme="minorHAnsi" w:hAnsiTheme="minorHAnsi" w:cstheme="minorHAnsi"/>
+          <w:sz w:val="28"/>
+          <w:szCs w:val="28"/>
+        </w:rPr>
+      </w:pPr>
+      <w:commentRangeStart w:id="2"/>
+      <w:r>
+        <w:rPr>
+          <w:rFonts w:asciiTheme="minorHAnsi" w:hAnsiTheme="minorHAnsi" w:cstheme="minorHAnsi"/>
+          <w:sz w:val="28"/>
+          <w:szCs w:val="28"/>
+        </w:rPr>
+        <w:t>Khái niệm OpenSSL</w:t>
+      </w:r>
+    </w:p>
+    <w:p>
+      <w:pPr>
+        <w:rPr>
+          <w:rFonts w:cstheme="minorHAnsi"/>
+          <w:sz w:val="28"/>
+          <w:szCs w:val="28"/>
+        </w:rPr>
+      </w:pPr>
+      <w:r>
+        <w:rPr>
+          <w:rFonts w:cstheme="minorHAnsi"/>
+          <w:sz w:val="28"/>
+          <w:szCs w:val="28"/>
+        </w:rPr>
+        <w:t xml:space="preserve">OpenSSL </w:t>
+      </w:r>
+      <w:r>
+        <w:rPr>
+          <w:rFonts w:cstheme="minorHAnsi"/>
+          <w:sz w:val="28"/>
+          <w:szCs w:val="28"/>
+        </w:rPr>
+        <w:t xml:space="preserve">là thư viện mã nguồn mở, </w:t>
+      </w:r>
+      <w:r>
+        <w:rPr>
+          <w:rFonts w:cstheme="minorHAnsi"/>
+          <w:sz w:val="28"/>
+          <w:szCs w:val="28"/>
+        </w:rPr>
+        <w:t xml:space="preserve">không chỉ là </w:t>
+      </w:r>
+      <w:r>
+        <w:rPr>
+          <w:rFonts w:cstheme="minorHAnsi"/>
+          <w:sz w:val="28"/>
+          <w:szCs w:val="28"/>
+        </w:rPr>
+        <w:t xml:space="preserve">có </w:t>
+      </w:r>
+      <w:r>
+        <w:rPr>
+          <w:rFonts w:cstheme="minorHAnsi"/>
+          <w:sz w:val="28"/>
+          <w:szCs w:val="28"/>
+        </w:rPr>
+        <w:t>SSL n</w:t>
+      </w:r>
+      <w:r>
+        <w:rPr>
+          <w:rFonts w:cstheme="minorHAnsi"/>
+          <w:sz w:val="28"/>
+          <w:szCs w:val="28"/>
+        </w:rPr>
+        <w:t xml:space="preserve">ó </w:t>
+      </w:r>
+      <w:r>
+        <w:rPr>
+          <w:rFonts w:cstheme="minorHAnsi"/>
+          <w:sz w:val="28"/>
+          <w:szCs w:val="28"/>
+        </w:rPr>
+        <w:t xml:space="preserve">còn </w:t>
+      </w:r>
+      <w:r>
+        <w:rPr>
+          <w:rFonts w:cstheme="minorHAnsi"/>
+          <w:sz w:val="28"/>
+          <w:szCs w:val="28"/>
+        </w:rPr>
+        <w:t xml:space="preserve">có khả năng </w:t>
+      </w:r>
+      <w:r>
+        <w:rPr>
+          <w:rFonts w:cstheme="minorHAnsi"/>
+          <w:sz w:val="28"/>
+          <w:szCs w:val="28"/>
+        </w:rPr>
+        <w:t>chạy thuật toán phức tạp để đào dữ liệu</w:t>
+      </w:r>
+      <w:r>
+        <w:rPr>
+          <w:rFonts w:cstheme="minorHAnsi"/>
+          <w:sz w:val="28"/>
+          <w:szCs w:val="28"/>
+        </w:rPr>
+        <w:t xml:space="preserve">, mã hóa và giải mã các tệp, chứng chỉ số, chữ ký số. OpenSSL </w:t>
+      </w:r>
+      <w:r>
+        <w:rPr>
+          <w:rFonts w:cstheme="minorHAnsi"/>
+          <w:sz w:val="28"/>
+          <w:szCs w:val="28"/>
+        </w:rPr>
+        <w:t>API tập hợp rất nhiều các cách giải quyết vấn đề</w:t>
+      </w:r>
+      <w:r>
+        <w:rPr>
+          <w:rFonts w:cstheme="minorHAnsi"/>
+          <w:sz w:val="28"/>
+          <w:szCs w:val="28"/>
+        </w:rPr>
+        <w:t xml:space="preserve">, khả năng mà nó mang lại </w:t>
+      </w:r>
+      <w:r>
+        <w:rPr>
+          <w:rFonts w:cstheme="minorHAnsi"/>
+          <w:sz w:val="28"/>
+          <w:szCs w:val="28"/>
+        </w:rPr>
+        <w:t xml:space="preserve">nhiều hơn những gì mà thư viện chuẩn ngôn ngữ lập C </w:t>
+      </w:r>
+      <w:r>
+        <w:rPr>
+          <w:rFonts w:cstheme="minorHAnsi"/>
+          <w:sz w:val="28"/>
+          <w:szCs w:val="28"/>
+        </w:rPr>
+        <w:t xml:space="preserve">hiện </w:t>
+      </w:r>
+      <w:r>
+        <w:rPr>
+          <w:rFonts w:cstheme="minorHAnsi"/>
+          <w:sz w:val="28"/>
+          <w:szCs w:val="28"/>
+        </w:rPr>
+        <w:t>có</w:t>
+      </w:r>
+      <w:r>
+        <w:rPr>
+          <w:rFonts w:cstheme="minorHAnsi"/>
+          <w:sz w:val="28"/>
+          <w:szCs w:val="28"/>
+        </w:rPr>
+        <w:t>.</w:t>
+      </w:r>
+    </w:p>
+    <w:p>
+      <w:pPr>
+        <w:rPr>
+          <w:rFonts w:cstheme="minorHAnsi"/>
+          <w:sz w:val="28"/>
+          <w:szCs w:val="28"/>
+        </w:rPr>
+      </w:pPr>
+      <w:r>
+        <w:rPr>
+          <w:rFonts w:cstheme="minorHAnsi"/>
+          <w:sz w:val="28"/>
+          <w:szCs w:val="28"/>
+        </w:rPr>
+        <w:t>OpenSSL không chỉ là API</w:t>
+      </w:r>
+      <w:r>
+        <w:rPr>
+          <w:rFonts w:cstheme="minorHAnsi"/>
+          <w:sz w:val="28"/>
+          <w:szCs w:val="28"/>
+        </w:rPr>
+        <w:t xml:space="preserve"> hỗ trợ </w:t>
+      </w:r>
+      <w:r>
+        <w:rPr>
+          <w:rFonts w:cstheme="minorHAnsi"/>
+          <w:sz w:val="28"/>
+          <w:szCs w:val="28"/>
+        </w:rPr>
+        <w:t xml:space="preserve">trong lập trình </w:t>
+      </w:r>
+      <w:r>
+        <w:rPr>
+          <w:rFonts w:cstheme="minorHAnsi"/>
+          <w:sz w:val="28"/>
+          <w:szCs w:val="28"/>
+        </w:rPr>
+        <w:t>mà</w:t>
+      </w:r>
+      <w:r>
+        <w:rPr>
+          <w:rFonts w:cstheme="minorHAnsi"/>
+          <w:sz w:val="28"/>
+          <w:szCs w:val="28"/>
+        </w:rPr>
+        <w:t xml:space="preserve"> còn là một công cụ dòng lệnh. Công cụ dòng lệnh có thể làm những điều tương tự</w:t>
+      </w:r>
+      <w:r>
+        <w:rPr>
+          <w:rFonts w:cstheme="minorHAnsi"/>
+          <w:sz w:val="28"/>
+          <w:szCs w:val="28"/>
+        </w:rPr>
+        <w:t xml:space="preserve"> như API </w:t>
+      </w:r>
+      <w:r>
+        <w:rPr>
+          <w:rFonts w:cstheme="minorHAnsi"/>
+          <w:sz w:val="28"/>
+          <w:szCs w:val="28"/>
+        </w:rPr>
+        <w:t xml:space="preserve">nhưng </w:t>
+      </w:r>
+      <w:r>
+        <w:rPr>
+          <w:rFonts w:cstheme="minorHAnsi"/>
+          <w:sz w:val="28"/>
+          <w:szCs w:val="28"/>
+        </w:rPr>
+        <w:t>đã được tích hợp hỗ trợ</w:t>
+      </w:r>
+      <w:r>
+        <w:rPr>
+          <w:rFonts w:cstheme="minorHAnsi"/>
+          <w:sz w:val="28"/>
+          <w:szCs w:val="28"/>
+        </w:rPr>
+        <w:t xml:space="preserve"> cho </w:t>
+      </w:r>
+      <w:r>
+        <w:rPr>
+          <w:rFonts w:cstheme="minorHAnsi"/>
+          <w:sz w:val="28"/>
+          <w:szCs w:val="28"/>
+        </w:rPr>
+        <w:t xml:space="preserve">việc kết nối </w:t>
+      </w:r>
+      <w:r>
+        <w:rPr>
+          <w:rFonts w:cstheme="minorHAnsi"/>
+          <w:sz w:val="28"/>
+          <w:szCs w:val="28"/>
+        </w:rPr>
+        <w:t xml:space="preserve">máy chủ và máy khách. </w:t>
+      </w:r>
+      <w:r>
+        <w:rPr>
+          <w:rFonts w:cstheme="minorHAnsi"/>
+          <w:sz w:val="28"/>
+          <w:szCs w:val="28"/>
+        </w:rPr>
+        <w:t xml:space="preserve">Nhờ vào API nó sẽ cung </w:t>
+      </w:r>
+      <w:r>
+        <w:rPr>
+          <w:rFonts w:cstheme="minorHAnsi"/>
+          <w:sz w:val="28"/>
+          <w:szCs w:val="28"/>
+        </w:rPr>
+        <w:t xml:space="preserve">cấp </w:t>
+      </w:r>
+      <w:r>
+        <w:rPr>
+          <w:rFonts w:cstheme="minorHAnsi"/>
+          <w:sz w:val="28"/>
+          <w:szCs w:val="28"/>
+        </w:rPr>
+        <w:t>việc</w:t>
+      </w:r>
+      <w:r>
+        <w:rPr>
+          <w:rFonts w:cstheme="minorHAnsi"/>
+          <w:sz w:val="28"/>
+          <w:szCs w:val="28"/>
+        </w:rPr>
+        <w:t xml:space="preserve"> </w:t>
+      </w:r>
+      <w:r>
+        <w:rPr>
+          <w:rFonts w:cstheme="minorHAnsi"/>
+          <w:sz w:val="28"/>
+          <w:szCs w:val="28"/>
+        </w:rPr>
+        <w:t xml:space="preserve">nghiên cứu </w:t>
+      </w:r>
+      <w:r>
+        <w:rPr>
+          <w:rFonts w:cstheme="minorHAnsi"/>
+          <w:sz w:val="28"/>
+          <w:szCs w:val="28"/>
+        </w:rPr>
+        <w:t xml:space="preserve">phát </w:t>
+      </w:r>
+      <w:r>
+        <w:rPr>
+          <w:rFonts w:cstheme="minorHAnsi"/>
+          <w:sz w:val="28"/>
+          <w:szCs w:val="28"/>
+        </w:rPr>
+        <w:t xml:space="preserve">triển ý tưởng </w:t>
+      </w:r>
+      <w:r>
+        <w:rPr>
+          <w:rFonts w:cstheme="minorHAnsi"/>
+          <w:sz w:val="28"/>
+          <w:szCs w:val="28"/>
+        </w:rPr>
+        <w:t>dựa</w:t>
+      </w:r>
+      <w:r>
+        <w:rPr>
+          <w:rFonts w:cstheme="minorHAnsi"/>
+          <w:sz w:val="28"/>
+          <w:szCs w:val="28"/>
+        </w:rPr>
+        <w:t xml:space="preserve"> </w:t>
+      </w:r>
+      <w:r>
+        <w:rPr>
+          <w:rFonts w:cstheme="minorHAnsi"/>
+          <w:sz w:val="28"/>
+          <w:szCs w:val="28"/>
+        </w:rPr>
+        <w:t xml:space="preserve">trên nên tảng </w:t>
+      </w:r>
+      <w:r>
+        <w:rPr>
+          <w:rFonts w:cstheme="minorHAnsi"/>
+          <w:sz w:val="28"/>
+          <w:szCs w:val="28"/>
+        </w:rPr>
+        <w:t>mà nó mang lại</w:t>
+      </w:r>
+      <w:commentRangeEnd w:id="2"/>
       <w:r>
         <w:rPr>
           <w:rStyle w:val="CommentReference"/>
-        </w:rPr>
-        <w:commentReference w:id="1"/>
+          <w:rFonts w:cstheme="minorHAnsi"/>
+          <w:sz w:val="28"/>
+          <w:szCs w:val="28"/>
+        </w:rPr>
+        <w:commentReference w:id="2"/>
+      </w:r>
+      <w:r>
+        <w:rPr>
+          <w:rFonts w:cstheme="minorHAnsi"/>
+          <w:sz w:val="28"/>
+          <w:szCs w:val="28"/>
+        </w:rPr>
+        <w:t>.</w:t>
       </w:r>
     </w:p>
     <w:p>
       <w:pPr>
         <w:pStyle w:val="Heading3"/>
-      </w:pPr>
-      <w:commentRangeStart w:id="2"/>
-      <w:r>
-        <w:t>Nền tảng</w:t>
-      </w:r>
-    </w:p>
-    <w:p>
-      <w:r>
-        <w:t>Để tận dụng tối đa bài viết này, bạn nên:</w:t>
+        <w:rPr>
+          <w:rFonts w:asciiTheme="minorHAnsi" w:hAnsiTheme="minorHAnsi" w:cstheme="minorHAnsi"/>
+          <w:sz w:val="28"/>
+          <w:szCs w:val="28"/>
+        </w:rPr>
+      </w:pPr>
+      <w:commentRangeStart w:id="3"/>
+      <w:r>
+        <w:rPr>
+          <w:rFonts w:asciiTheme="minorHAnsi" w:hAnsiTheme="minorHAnsi" w:cstheme="minorHAnsi"/>
+          <w:sz w:val="28"/>
+          <w:szCs w:val="28"/>
+        </w:rPr>
+        <w:lastRenderedPageBreak/>
+        <w:t>Công cụ dòng lệnh</w:t>
+      </w:r>
+    </w:p>
+    <w:p>
+      <w:pPr>
+        <w:rPr>
+          <w:rFonts w:cstheme="minorHAnsi"/>
+          <w:sz w:val="28"/>
+          <w:szCs w:val="28"/>
+        </w:rPr>
+      </w:pPr>
+      <w:r>
+        <w:rPr>
+          <w:rFonts w:cstheme="minorHAnsi"/>
+          <w:sz w:val="28"/>
+          <w:szCs w:val="28"/>
+        </w:rPr>
+        <w:t>Chương trình OpenSSL là một công cụ dòng lệnh để sử dụng các mật mã khác nhau của thư viện của thư viện mật mã trong OpenSSL</w:t>
+      </w:r>
+      <w:r>
+        <w:rPr>
+          <w:rFonts w:cstheme="minorHAnsi"/>
+          <w:sz w:val="28"/>
+          <w:szCs w:val="28"/>
+        </w:rPr>
+        <w:t>. Một số chức năng mà chương trình có thể làm được:</w:t>
       </w:r>
     </w:p>
     <w:p>
@@ -91,14 +1901,21 @@
         <w:pStyle w:val="ListParagraph"/>
         <w:numPr>
           <w:ilvl w:val="0"/>
-          <w:numId w:val="3"/>
+          <w:numId w:val="4"/>
         </w:numPr>
-      </w:pPr>
-      <w:r>
-        <w:t>Thành thạo lập trình C</w:t>
-      </w:r>
-      <w:r>
-        <w:t>.</w:t>
+        <w:rPr>
+          <w:rFonts w:cstheme="minorHAnsi"/>
+          <w:sz w:val="28"/>
+          <w:szCs w:val="28"/>
+        </w:rPr>
+      </w:pPr>
+      <w:r>
+        <w:rPr>
+          <w:rFonts w:cstheme="minorHAnsi"/>
+          <w:sz w:val="28"/>
+          <w:szCs w:val="28"/>
+        </w:rPr>
+        <w:t>Tạo khóa RSA, DH và DSA.</w:t>
       </w:r>
     </w:p>
     <w:p>
@@ -106,126 +1923,1726 @@
         <w:pStyle w:val="ListParagraph"/>
         <w:numPr>
           <w:ilvl w:val="0"/>
-          <w:numId w:val="3"/>
+          <w:numId w:val="4"/>
         </w:numPr>
-      </w:pPr>
-      <w:r>
-        <w:t>Làm quen với giao tiếp Internet và viết các ứng dụng hỗ trợ Internet</w:t>
+        <w:rPr>
+          <w:rFonts w:cstheme="minorHAnsi"/>
+          <w:sz w:val="28"/>
+          <w:szCs w:val="28"/>
+        </w:rPr>
+      </w:pPr>
+      <w:r>
+        <w:rPr>
+          <w:rFonts w:cstheme="minorHAnsi"/>
+          <w:sz w:val="28"/>
+          <w:szCs w:val="28"/>
+        </w:rPr>
+        <w:t>Tạo chứng chỉ X.509, CSRs và CRLs.</w:t>
+      </w:r>
+    </w:p>
+    <w:p>
+      <w:pPr>
+        <w:pStyle w:val="ListParagraph"/>
+        <w:numPr>
+          <w:ilvl w:val="0"/>
+          <w:numId w:val="4"/>
+        </w:numPr>
+        <w:rPr>
+          <w:rFonts w:cstheme="minorHAnsi"/>
+          <w:sz w:val="28"/>
+          <w:szCs w:val="28"/>
+        </w:rPr>
+      </w:pPr>
+      <w:r>
+        <w:rPr>
+          <w:rFonts w:cstheme="minorHAnsi"/>
+          <w:sz w:val="28"/>
+          <w:szCs w:val="28"/>
+        </w:rPr>
+        <w:t>Tính toán bản tóm tắt thông điệp – Message Digests.</w:t>
+      </w:r>
+    </w:p>
+    <w:p>
+      <w:pPr>
+        <w:pStyle w:val="ListParagraph"/>
+        <w:numPr>
+          <w:ilvl w:val="0"/>
+          <w:numId w:val="4"/>
+        </w:numPr>
+        <w:rPr>
+          <w:rFonts w:cstheme="minorHAnsi"/>
+          <w:sz w:val="28"/>
+          <w:szCs w:val="28"/>
+        </w:rPr>
+      </w:pPr>
+      <w:r>
+        <w:rPr>
+          <w:rFonts w:cstheme="minorHAnsi"/>
+          <w:sz w:val="28"/>
+          <w:szCs w:val="28"/>
+        </w:rPr>
+        <w:t>Mã hóa và giải mã.</w:t>
+      </w:r>
+    </w:p>
+    <w:p>
+      <w:pPr>
+        <w:pStyle w:val="ListParagraph"/>
+        <w:numPr>
+          <w:ilvl w:val="0"/>
+          <w:numId w:val="4"/>
+        </w:numPr>
+        <w:rPr>
+          <w:rFonts w:cstheme="minorHAnsi"/>
+          <w:sz w:val="28"/>
+          <w:szCs w:val="28"/>
+        </w:rPr>
+      </w:pPr>
+      <w:r>
+        <w:rPr>
+          <w:rFonts w:cstheme="minorHAnsi"/>
+          <w:sz w:val="28"/>
+          <w:szCs w:val="28"/>
+        </w:rPr>
+        <w:t xml:space="preserve">Xây dựng nhanh mô hình Server – Client </w:t>
+      </w:r>
+      <w:r>
+        <w:rPr>
+          <w:rFonts w:cstheme="minorHAnsi"/>
+          <w:sz w:val="28"/>
+          <w:szCs w:val="28"/>
+        </w:rPr>
+        <w:t xml:space="preserve">thông qua giao thức </w:t>
+      </w:r>
+      <w:r>
+        <w:rPr>
+          <w:rFonts w:cstheme="minorHAnsi"/>
+          <w:sz w:val="28"/>
+          <w:szCs w:val="28"/>
+        </w:rPr>
+        <w:t>SSL/TLS.</w:t>
+      </w:r>
+    </w:p>
+    <w:p>
+      <w:pPr>
+        <w:pStyle w:val="ListParagraph"/>
+        <w:numPr>
+          <w:ilvl w:val="0"/>
+          <w:numId w:val="4"/>
+        </w:numPr>
+        <w:rPr>
+          <w:rFonts w:cstheme="minorHAnsi"/>
+          <w:sz w:val="28"/>
+          <w:szCs w:val="28"/>
+        </w:rPr>
+      </w:pPr>
+      <w:r>
+        <w:rPr>
+          <w:rFonts w:cstheme="minorHAnsi"/>
+          <w:sz w:val="28"/>
+          <w:szCs w:val="28"/>
+        </w:rPr>
+        <w:t>Xử lý S/MIME đã ký và mail được mã hóa.</w:t>
+      </w:r>
+      <w:commentRangeEnd w:id="3"/>
+      <w:r>
+        <w:rPr>
+          <w:rStyle w:val="CommentReference"/>
+          <w:rFonts w:cstheme="minorHAnsi"/>
+          <w:sz w:val="28"/>
+          <w:szCs w:val="28"/>
+        </w:rPr>
+        <w:commentReference w:id="3"/>
+      </w:r>
+    </w:p>
+    <w:p>
+      <w:pPr>
+        <w:pStyle w:val="Heading3"/>
+        <w:rPr>
+          <w:rFonts w:asciiTheme="minorHAnsi" w:hAnsiTheme="minorHAnsi" w:cstheme="minorHAnsi"/>
+          <w:sz w:val="28"/>
+          <w:szCs w:val="28"/>
+        </w:rPr>
+      </w:pPr>
+      <w:r>
+        <w:rPr>
+          <w:rFonts w:asciiTheme="minorHAnsi" w:hAnsiTheme="minorHAnsi" w:cstheme="minorHAnsi"/>
+          <w:sz w:val="28"/>
+          <w:szCs w:val="28"/>
+        </w:rPr>
+        <w:t>Các thuật toán hỗ trợ</w:t>
+      </w:r>
+    </w:p>
+    <w:p>
+      <w:pPr>
+        <w:pStyle w:val="Heading4"/>
+        <w:rPr>
+          <w:rFonts w:asciiTheme="minorHAnsi" w:hAnsiTheme="minorHAnsi" w:cstheme="minorHAnsi"/>
+          <w:i w:val="0"/>
+          <w:sz w:val="28"/>
+          <w:szCs w:val="28"/>
+        </w:rPr>
+      </w:pPr>
+      <w:r>
+        <w:rPr>
+          <w:rFonts w:asciiTheme="minorHAnsi" w:hAnsiTheme="minorHAnsi" w:cstheme="minorHAnsi"/>
+          <w:i w:val="0"/>
+          <w:sz w:val="28"/>
+          <w:szCs w:val="28"/>
+        </w:rPr>
+        <w:t>Mã hóa đối xứng</w:t>
+      </w:r>
+    </w:p>
+    <w:p>
+      <w:r>
+        <w:rPr>
+          <w:noProof/>
+        </w:rPr>
+        <w:drawing>
+          <wp:inline distT="0" distB="0" distL="0" distR="0" wp14:anchorId="077589C4" wp14:editId="1A681F88">
+            <wp:extent cx="5943600" cy="2583815"/>
+            <wp:effectExtent l="0" t="0" r="0" b="6985"/>
+            <wp:docPr id="14" name="Picture 14"/>
+            <wp:cNvGraphicFramePr>
+              <a:graphicFrameLocks xmlns:a="http://schemas.openxmlformats.org/drawingml/2006/main" noChangeAspect="1"/>
+            </wp:cNvGraphicFramePr>
+            <a:graphic xmlns:a="http://schemas.openxmlformats.org/drawingml/2006/main">
+              <a:graphicData uri="http://schemas.openxmlformats.org/drawingml/2006/picture">
+                <pic:pic xmlns:pic="http://schemas.openxmlformats.org/drawingml/2006/picture">
+                  <pic:nvPicPr>
+                    <pic:cNvPr id="14" name="Mã hóa đối xứng.png"/>
+                    <pic:cNvPicPr/>
+                  </pic:nvPicPr>
+                  <pic:blipFill>
+                    <a:blip r:embed="rId10">
+                      <a:extLst>
+                        <a:ext uri="{28A0092B-C50C-407E-A947-70E740481C1C}">
+                          <a14:useLocalDpi xmlns:a14="http://schemas.microsoft.com/office/drawing/2010/main" val="0"/>
+                        </a:ext>
+                      </a:extLst>
+                    </a:blip>
+                    <a:stretch>
+                      <a:fillRect/>
+                    </a:stretch>
+                  </pic:blipFill>
+                  <pic:spPr>
+                    <a:xfrm>
+                      <a:off x="0" y="0"/>
+                      <a:ext cx="5943600" cy="2583815"/>
+                    </a:xfrm>
+                    <a:prstGeom prst="rect">
+                      <a:avLst/>
+                    </a:prstGeom>
+                  </pic:spPr>
+                </pic:pic>
+              </a:graphicData>
+            </a:graphic>
+          </wp:inline>
+        </w:drawing>
+      </w:r>
+    </w:p>
+    <w:p>
+      <w:pPr>
+        <w:jc w:val="center"/>
+      </w:pPr>
+      <w:r>
+        <w:t>Hình. Mã hóa đối xứng</w:t>
       </w:r>
       <w:r>
         <w:t>.</w:t>
       </w:r>
     </w:p>
     <w:p>
-      <w:r>
-        <w:t>Không nhất thiết phải làm quen với SSL, vì phần giải thích ngắn gọn về SSL sẽ được đưa ra sau. Kiến thức về mật mã cũng là một lợi thế, nhưng không bắt buộc.</w:t>
-      </w:r>
-      <w:commentRangeEnd w:id="2"/>
-      <w:r>
-        <w:rPr>
-          <w:rStyle w:val="CommentReference"/>
-        </w:rPr>
-        <w:commentReference w:id="2"/>
+      <w:pPr>
+        <w:pStyle w:val="Heading5"/>
+        <w:rPr>
+          <w:rFonts w:asciiTheme="minorHAnsi" w:hAnsiTheme="minorHAnsi" w:cstheme="minorHAnsi"/>
+          <w:sz w:val="28"/>
+          <w:szCs w:val="28"/>
+        </w:rPr>
+      </w:pPr>
+      <w:r>
+        <w:rPr>
+          <w:rFonts w:asciiTheme="minorHAnsi" w:hAnsiTheme="minorHAnsi" w:cstheme="minorHAnsi"/>
+          <w:sz w:val="28"/>
+          <w:szCs w:val="28"/>
+        </w:rPr>
+        <w:lastRenderedPageBreak/>
+        <w:t>Chế độ mã khối</w:t>
+      </w:r>
+    </w:p>
+    <w:p>
+      <w:pPr>
+        <w:pStyle w:val="Heading6"/>
+        <w:rPr>
+          <w:rFonts w:asciiTheme="minorHAnsi" w:hAnsiTheme="minorHAnsi" w:cstheme="minorHAnsi"/>
+          <w:sz w:val="28"/>
+          <w:szCs w:val="28"/>
+        </w:rPr>
+      </w:pPr>
+      <w:r>
+        <w:rPr>
+          <w:rFonts w:asciiTheme="minorHAnsi" w:hAnsiTheme="minorHAnsi" w:cstheme="minorHAnsi"/>
+          <w:sz w:val="28"/>
+          <w:szCs w:val="28"/>
+        </w:rPr>
+        <w:t>ECB</w:t>
+      </w:r>
+    </w:p>
+    <w:p>
+      <w:pPr>
+        <w:pStyle w:val="Heading6"/>
+        <w:rPr>
+          <w:rFonts w:asciiTheme="minorHAnsi" w:hAnsiTheme="minorHAnsi" w:cstheme="minorHAnsi"/>
+          <w:sz w:val="28"/>
+          <w:szCs w:val="28"/>
+        </w:rPr>
+      </w:pPr>
+      <w:r>
+        <w:rPr>
+          <w:rFonts w:asciiTheme="minorHAnsi" w:hAnsiTheme="minorHAnsi" w:cstheme="minorHAnsi"/>
+          <w:sz w:val="28"/>
+          <w:szCs w:val="28"/>
+        </w:rPr>
+        <w:t>CBC</w:t>
+      </w:r>
+    </w:p>
+    <w:p>
+      <w:pPr>
+        <w:pStyle w:val="Heading6"/>
+        <w:rPr>
+          <w:rFonts w:asciiTheme="minorHAnsi" w:hAnsiTheme="minorHAnsi" w:cstheme="minorHAnsi"/>
+          <w:sz w:val="28"/>
+          <w:szCs w:val="28"/>
+        </w:rPr>
+      </w:pPr>
+      <w:r>
+        <w:rPr>
+          <w:rFonts w:asciiTheme="minorHAnsi" w:hAnsiTheme="minorHAnsi" w:cstheme="minorHAnsi"/>
+          <w:sz w:val="28"/>
+          <w:szCs w:val="28"/>
+        </w:rPr>
+        <w:t>CFB</w:t>
+      </w:r>
+    </w:p>
+    <w:p>
+      <w:pPr>
+        <w:pStyle w:val="Heading6"/>
+        <w:rPr>
+          <w:rFonts w:asciiTheme="minorHAnsi" w:hAnsiTheme="minorHAnsi" w:cstheme="minorHAnsi"/>
+          <w:sz w:val="28"/>
+          <w:szCs w:val="28"/>
+        </w:rPr>
+      </w:pPr>
+      <w:r>
+        <w:rPr>
+          <w:rFonts w:asciiTheme="minorHAnsi" w:hAnsiTheme="minorHAnsi" w:cstheme="minorHAnsi"/>
+          <w:sz w:val="28"/>
+          <w:szCs w:val="28"/>
+        </w:rPr>
+        <w:t>OFB</w:t>
+      </w:r>
+    </w:p>
+    <w:p>
+      <w:pPr>
+        <w:pStyle w:val="Heading6"/>
+        <w:rPr>
+          <w:rFonts w:asciiTheme="minorHAnsi" w:hAnsiTheme="minorHAnsi" w:cstheme="minorHAnsi"/>
+          <w:sz w:val="28"/>
+          <w:szCs w:val="28"/>
+        </w:rPr>
+      </w:pPr>
+      <w:r>
+        <w:rPr>
+          <w:rFonts w:asciiTheme="minorHAnsi" w:hAnsiTheme="minorHAnsi" w:cstheme="minorHAnsi"/>
+          <w:sz w:val="28"/>
+          <w:szCs w:val="28"/>
+        </w:rPr>
+        <w:t>CTR</w:t>
+      </w:r>
+    </w:p>
+    <w:p>
+      <w:pPr>
+        <w:pStyle w:val="Heading6"/>
+        <w:rPr>
+          <w:rFonts w:asciiTheme="minorHAnsi" w:hAnsiTheme="minorHAnsi" w:cstheme="minorHAnsi"/>
+          <w:sz w:val="28"/>
+          <w:szCs w:val="28"/>
+        </w:rPr>
+      </w:pPr>
+      <w:r>
+        <w:rPr>
+          <w:rFonts w:asciiTheme="minorHAnsi" w:hAnsiTheme="minorHAnsi" w:cstheme="minorHAnsi"/>
+          <w:sz w:val="28"/>
+          <w:szCs w:val="28"/>
+        </w:rPr>
+        <w:t>EDE</w:t>
+      </w:r>
+    </w:p>
+    <w:p>
+      <w:pPr>
+        <w:pStyle w:val="Heading5"/>
+        <w:rPr>
+          <w:rFonts w:asciiTheme="minorHAnsi" w:hAnsiTheme="minorHAnsi" w:cstheme="minorHAnsi"/>
+          <w:sz w:val="28"/>
+          <w:szCs w:val="28"/>
+        </w:rPr>
+      </w:pPr>
+      <w:r>
+        <w:rPr>
+          <w:rFonts w:asciiTheme="minorHAnsi" w:hAnsiTheme="minorHAnsi" w:cstheme="minorHAnsi"/>
+          <w:sz w:val="28"/>
+          <w:szCs w:val="28"/>
+        </w:rPr>
+        <w:t>Mã khối</w:t>
+      </w:r>
+    </w:p>
+    <w:p>
+      <w:pPr>
+        <w:pStyle w:val="Heading6"/>
+        <w:rPr>
+          <w:rFonts w:asciiTheme="minorHAnsi" w:hAnsiTheme="minorHAnsi" w:cstheme="minorHAnsi"/>
+          <w:sz w:val="28"/>
+          <w:szCs w:val="28"/>
+        </w:rPr>
+      </w:pPr>
+      <w:r>
+        <w:rPr>
+          <w:rFonts w:asciiTheme="minorHAnsi" w:hAnsiTheme="minorHAnsi" w:cstheme="minorHAnsi"/>
+          <w:sz w:val="28"/>
+          <w:szCs w:val="28"/>
+        </w:rPr>
+        <w:t>DES (Data Encryption Standard)</w:t>
+      </w:r>
+    </w:p>
+    <w:p>
+      <w:pPr>
+        <w:rPr>
+          <w:rFonts w:cstheme="minorHAnsi"/>
+          <w:sz w:val="28"/>
+          <w:szCs w:val="28"/>
+        </w:rPr>
+      </w:pPr>
+      <w:r>
+        <w:rPr>
+          <w:rFonts w:cstheme="minorHAnsi"/>
+          <w:sz w:val="28"/>
+          <w:szCs w:val="28"/>
+        </w:rPr>
+        <w:t>Mã DES là mã thuộc hệ mã Feistel gồm 16 vòng, ngoài ra DES còn thêm một hoán vị khởi tạo trước khi vào vòng 1 và một hoán vị khởi tạo sau vòng 16. Nó thuộc vào loại mã khối có kích thước khối là 64 bit được biểu diễn theo mã ASCII, mã DES sẽ chỉ làm việc với từng khối 64 bit cho đến khi hoàn tất việc mã hóa hoặc giải mã.</w:t>
+      </w:r>
+    </w:p>
+    <w:p>
+      <w:pPr>
+        <w:pStyle w:val="Heading6"/>
+        <w:rPr>
+          <w:rFonts w:asciiTheme="minorHAnsi" w:hAnsiTheme="minorHAnsi" w:cstheme="minorHAnsi"/>
+          <w:sz w:val="28"/>
+          <w:szCs w:val="28"/>
+        </w:rPr>
+      </w:pPr>
+      <w:r>
+        <w:rPr>
+          <w:rFonts w:asciiTheme="minorHAnsi" w:hAnsiTheme="minorHAnsi" w:cstheme="minorHAnsi"/>
+          <w:sz w:val="28"/>
+          <w:szCs w:val="28"/>
+        </w:rPr>
+        <w:t>3DES (Triple DES)</w:t>
+      </w:r>
+    </w:p>
+    <w:p>
+      <w:pPr>
+        <w:rPr>
+          <w:rFonts w:cstheme="minorHAnsi"/>
+          <w:sz w:val="28"/>
+          <w:szCs w:val="28"/>
+        </w:rPr>
+      </w:pPr>
+      <w:r>
+        <w:rPr>
+          <w:rFonts w:cstheme="minorHAnsi"/>
+          <w:sz w:val="28"/>
+          <w:szCs w:val="28"/>
+        </w:rPr>
+        <w:t>Là mã được sinh ra để khắc phục nhược điểm độ an toàn của khóa củ</w:t>
+      </w:r>
+      <w:r>
+        <w:rPr>
+          <w:rFonts w:cstheme="minorHAnsi"/>
+          <w:sz w:val="28"/>
+          <w:szCs w:val="28"/>
+        </w:rPr>
+        <w:t>a mã DES bằng cách tạo ra 3 khóa thay vì tăng chiều dài khóa lên gấp 3 lần, sử dụ</w:t>
+      </w:r>
+      <w:r>
+        <w:rPr>
+          <w:rFonts w:cstheme="minorHAnsi"/>
+          <w:sz w:val="28"/>
+          <w:szCs w:val="28"/>
+        </w:rPr>
+        <w:t>ng ba khóa đó cho ba</w:t>
+      </w:r>
+      <w:r>
+        <w:rPr>
+          <w:rFonts w:cstheme="minorHAnsi"/>
+          <w:sz w:val="28"/>
+          <w:szCs w:val="28"/>
+        </w:rPr>
+        <w:t xml:space="preserve"> lần mã hoặc giải mã.</w:t>
+      </w:r>
+      <w:r>
+        <w:rPr>
+          <w:rFonts w:cstheme="minorHAnsi"/>
+          <w:sz w:val="28"/>
+          <w:szCs w:val="28"/>
+        </w:rPr>
+        <w:t xml:space="preserve"> Chính vì chiều dài được tăng lên thành 168 bit nên sẽ gây phức tạp hơn nhiều cho việc phá mã.</w:t>
+      </w:r>
+    </w:p>
+    <w:p>
+      <w:pPr>
+        <w:pStyle w:val="Heading6"/>
+        <w:rPr>
+          <w:rFonts w:asciiTheme="minorHAnsi" w:hAnsiTheme="minorHAnsi" w:cstheme="minorHAnsi"/>
+          <w:sz w:val="28"/>
+          <w:szCs w:val="28"/>
+        </w:rPr>
+      </w:pPr>
+      <w:r>
+        <w:rPr>
+          <w:rFonts w:asciiTheme="minorHAnsi" w:hAnsiTheme="minorHAnsi" w:cstheme="minorHAnsi"/>
+          <w:sz w:val="28"/>
+          <w:szCs w:val="28"/>
+        </w:rPr>
+        <w:t>AES (Advanced Encryption Standard)</w:t>
+      </w:r>
+    </w:p>
+    <w:p>
+      <w:pPr>
+        <w:rPr>
+          <w:rFonts w:cstheme="minorHAnsi"/>
+          <w:sz w:val="28"/>
+          <w:szCs w:val="28"/>
+        </w:rPr>
+      </w:pPr>
+      <w:r>
+        <w:rPr>
+          <w:rFonts w:cstheme="minorHAnsi"/>
+          <w:sz w:val="28"/>
+          <w:szCs w:val="28"/>
+        </w:rPr>
+        <w:t>Mã AES là mã tiêu chuẩn mới của Cục Tiêu Chuẩn Quốc Gia Hoa Kỳ thay thế</w:t>
+      </w:r>
+      <w:r>
+        <w:rPr>
+          <w:rFonts w:cstheme="minorHAnsi"/>
+          <w:sz w:val="28"/>
+          <w:szCs w:val="28"/>
+        </w:rPr>
+        <w:t xml:space="preserve"> cho mã DES và còn là kết quả của sự kế thừa bởi </w:t>
+      </w:r>
+      <w:r>
+        <w:rPr>
+          <w:rFonts w:cstheme="minorHAnsi"/>
+          <w:sz w:val="28"/>
+          <w:szCs w:val="28"/>
+        </w:rPr>
+        <w:t xml:space="preserve">khắc phục nhược điểm khóa có yếu tố bảo mật kém bởi độ dài. </w:t>
+      </w:r>
+      <w:r>
+        <w:rPr>
+          <w:rFonts w:cstheme="minorHAnsi"/>
+          <w:sz w:val="28"/>
+          <w:szCs w:val="28"/>
+        </w:rPr>
+        <w:t>Giống như DES, mã AES là một mã khối gồm nhiều vòng</w:t>
+      </w:r>
+      <w:r>
+        <w:rPr>
+          <w:rFonts w:cstheme="minorHAnsi"/>
+          <w:sz w:val="28"/>
+          <w:szCs w:val="28"/>
+        </w:rPr>
+        <w:t>, mã AES với khóa có kích thước 256 bit được cho là an toàn trong tốc độ phát triển nghành kỹ thuật máy tính ngày nay.</w:t>
+      </w:r>
+      <w:r>
+        <w:rPr>
+          <w:rFonts w:cstheme="minorHAnsi"/>
+          <w:sz w:val="28"/>
+          <w:szCs w:val="28"/>
+        </w:rPr>
+        <w:t xml:space="preserve"> Độ an toàn của AES được đặt kỳ vọng nhiều hơn DES và TripleDES và được dự đoán sẽ thay thế vai trò của DES và TripleDES trong tương lai.</w:t>
+      </w:r>
+    </w:p>
+    <w:p>
+      <w:pPr>
+        <w:rPr>
+          <w:rFonts w:cstheme="minorHAnsi"/>
+          <w:sz w:val="28"/>
+          <w:szCs w:val="28"/>
+        </w:rPr>
+      </w:pPr>
+      <w:r>
+        <w:rPr>
+          <w:rFonts w:cstheme="minorHAnsi"/>
+          <w:sz w:val="28"/>
+          <w:szCs w:val="28"/>
+        </w:rPr>
+        <w:t>Một số đặc điểm chính của AES:</w:t>
+      </w:r>
+    </w:p>
+    <w:p>
+      <w:pPr>
+        <w:pStyle w:val="ListParagraph"/>
+        <w:numPr>
+          <w:ilvl w:val="0"/>
+          <w:numId w:val="5"/>
+        </w:numPr>
+        <w:rPr>
+          <w:rFonts w:cstheme="minorHAnsi"/>
+          <w:sz w:val="28"/>
+          <w:szCs w:val="28"/>
+        </w:rPr>
+      </w:pPr>
+      <w:r>
+        <w:rPr>
+          <w:rFonts w:cstheme="minorHAnsi"/>
+          <w:sz w:val="28"/>
+          <w:szCs w:val="28"/>
+        </w:rPr>
+        <w:t>Dễ dàng có thể hiểu được các thuật ngữ AES 128/192/256 chính là đầu vào sẽ được chia thành các khối có độ dài 128/192/256 bit.</w:t>
+      </w:r>
+    </w:p>
+    <w:p>
+      <w:pPr>
+        <w:pStyle w:val="ListParagraph"/>
+        <w:numPr>
+          <w:ilvl w:val="0"/>
+          <w:numId w:val="5"/>
+        </w:numPr>
+        <w:rPr>
+          <w:rFonts w:cstheme="minorHAnsi"/>
+          <w:sz w:val="28"/>
+          <w:szCs w:val="28"/>
+        </w:rPr>
+      </w:pPr>
+      <w:r>
+        <w:rPr>
+          <w:rFonts w:cstheme="minorHAnsi"/>
+          <w:sz w:val="28"/>
+          <w:szCs w:val="28"/>
+        </w:rPr>
+        <w:t>Ngoài ra nó còn cho phép độc lập về mặt kích thước giữa đầu vào và khóa.</w:t>
+      </w:r>
+    </w:p>
+    <w:p>
+      <w:pPr>
+        <w:pStyle w:val="ListParagraph"/>
+        <w:numPr>
+          <w:ilvl w:val="0"/>
+          <w:numId w:val="5"/>
+        </w:numPr>
+        <w:rPr>
+          <w:rFonts w:cstheme="minorHAnsi"/>
+          <w:sz w:val="28"/>
+          <w:szCs w:val="28"/>
+        </w:rPr>
+      </w:pPr>
+      <w:r>
+        <w:rPr>
+          <w:rFonts w:cstheme="minorHAnsi"/>
+          <w:sz w:val="28"/>
+          <w:szCs w:val="28"/>
+        </w:rPr>
+        <w:lastRenderedPageBreak/>
+        <w:t>Số lượng vòng có thể thay đổi từ 10 đến 14 vòng tùy thuộc vào kích thước của khóa.</w:t>
+      </w:r>
+    </w:p>
+    <w:p>
+      <w:pPr>
+        <w:pStyle w:val="Heading6"/>
+        <w:rPr>
+          <w:rFonts w:asciiTheme="minorHAnsi" w:hAnsiTheme="minorHAnsi" w:cstheme="minorHAnsi"/>
+          <w:sz w:val="28"/>
+          <w:szCs w:val="28"/>
+        </w:rPr>
+      </w:pPr>
+      <w:r>
+        <w:rPr>
+          <w:rFonts w:asciiTheme="minorHAnsi" w:hAnsiTheme="minorHAnsi" w:cstheme="minorHAnsi"/>
+          <w:sz w:val="28"/>
+          <w:szCs w:val="28"/>
+        </w:rPr>
+        <w:t>Blowfish</w:t>
+      </w:r>
+    </w:p>
+    <w:p>
+      <w:pPr>
+        <w:rPr>
+          <w:rFonts w:cstheme="minorHAnsi"/>
+          <w:sz w:val="28"/>
+          <w:szCs w:val="28"/>
+        </w:rPr>
+      </w:pPr>
+      <w:r>
+        <w:rPr>
+          <w:rFonts w:cstheme="minorHAnsi"/>
+          <w:sz w:val="28"/>
+          <w:szCs w:val="28"/>
+        </w:rPr>
+        <w:t>Là thuật toán có độ an toàn cao và dễ thực hiện hơn DES, giống với DES thuật toán này có 16 vòng được xây dựng trên cơ sở sơ đồ Feistel. Mã Blowfish mã khối dữ liệu 64 bit với chiều dài khóa từ 32 đến 128 bit.</w:t>
+      </w:r>
+    </w:p>
+    <w:p>
+      <w:pPr>
+        <w:pStyle w:val="Heading6"/>
+        <w:rPr>
+          <w:rFonts w:asciiTheme="minorHAnsi" w:hAnsiTheme="minorHAnsi" w:cstheme="minorHAnsi"/>
+          <w:sz w:val="28"/>
+          <w:szCs w:val="28"/>
+        </w:rPr>
+      </w:pPr>
+      <w:r>
+        <w:rPr>
+          <w:rFonts w:asciiTheme="minorHAnsi" w:hAnsiTheme="minorHAnsi" w:cstheme="minorHAnsi"/>
+          <w:sz w:val="28"/>
+          <w:szCs w:val="28"/>
+        </w:rPr>
+        <w:lastRenderedPageBreak/>
+        <w:t>Camellia</w:t>
+      </w:r>
+    </w:p>
+    <w:p>
+      <w:pPr>
+        <w:pStyle w:val="Heading6"/>
+        <w:rPr>
+          <w:rFonts w:asciiTheme="minorHAnsi" w:hAnsiTheme="minorHAnsi" w:cstheme="minorHAnsi"/>
+          <w:sz w:val="28"/>
+          <w:szCs w:val="28"/>
+        </w:rPr>
+      </w:pPr>
+      <w:r>
+        <w:rPr>
+          <w:rFonts w:asciiTheme="minorHAnsi" w:hAnsiTheme="minorHAnsi" w:cstheme="minorHAnsi"/>
+          <w:sz w:val="28"/>
+          <w:szCs w:val="28"/>
+        </w:rPr>
+        <w:t>CAST</w:t>
+      </w:r>
+    </w:p>
+    <w:p>
+      <w:pPr>
+        <w:pStyle w:val="Heading6"/>
+        <w:rPr>
+          <w:rFonts w:asciiTheme="minorHAnsi" w:hAnsiTheme="minorHAnsi" w:cstheme="minorHAnsi"/>
+          <w:sz w:val="28"/>
+          <w:szCs w:val="28"/>
+        </w:rPr>
+      </w:pPr>
+      <w:r>
+        <w:rPr>
+          <w:rFonts w:asciiTheme="minorHAnsi" w:hAnsiTheme="minorHAnsi" w:cstheme="minorHAnsi"/>
+          <w:sz w:val="28"/>
+          <w:szCs w:val="28"/>
+        </w:rPr>
+        <w:t>Idea</w:t>
+      </w:r>
+    </w:p>
+    <w:p>
+      <w:pPr>
+        <w:pStyle w:val="Heading6"/>
+        <w:rPr>
+          <w:rFonts w:asciiTheme="minorHAnsi" w:hAnsiTheme="minorHAnsi" w:cstheme="minorHAnsi"/>
+          <w:sz w:val="28"/>
+          <w:szCs w:val="28"/>
+        </w:rPr>
+      </w:pPr>
+      <w:r>
+        <w:rPr>
+          <w:rFonts w:asciiTheme="minorHAnsi" w:hAnsiTheme="minorHAnsi" w:cstheme="minorHAnsi"/>
+          <w:sz w:val="28"/>
+          <w:szCs w:val="28"/>
+        </w:rPr>
+        <w:t>RC2</w:t>
+      </w:r>
+    </w:p>
+    <w:p>
+      <w:pPr>
+        <w:pStyle w:val="Heading6"/>
+        <w:rPr>
+          <w:rFonts w:asciiTheme="minorHAnsi" w:hAnsiTheme="minorHAnsi" w:cstheme="minorHAnsi"/>
+          <w:sz w:val="28"/>
+          <w:szCs w:val="28"/>
+        </w:rPr>
+      </w:pPr>
+      <w:r>
+        <w:rPr>
+          <w:rFonts w:asciiTheme="minorHAnsi" w:hAnsiTheme="minorHAnsi" w:cstheme="minorHAnsi"/>
+          <w:sz w:val="28"/>
+          <w:szCs w:val="28"/>
+        </w:rPr>
+        <w:t>RC5</w:t>
+      </w:r>
+    </w:p>
+    <w:p>
+      <w:pPr>
+        <w:pStyle w:val="Heading5"/>
+        <w:rPr>
+          <w:rFonts w:asciiTheme="minorHAnsi" w:hAnsiTheme="minorHAnsi" w:cstheme="minorHAnsi"/>
+          <w:sz w:val="28"/>
+          <w:szCs w:val="28"/>
+        </w:rPr>
+      </w:pPr>
+      <w:r>
+        <w:rPr>
+          <w:rFonts w:asciiTheme="minorHAnsi" w:hAnsiTheme="minorHAnsi" w:cstheme="minorHAnsi"/>
+          <w:sz w:val="28"/>
+          <w:szCs w:val="28"/>
+        </w:rPr>
+        <w:t>Mã dòng</w:t>
+      </w:r>
+    </w:p>
+    <w:p>
+      <w:pPr>
+        <w:pStyle w:val="Heading6"/>
+        <w:rPr>
+          <w:rFonts w:asciiTheme="minorHAnsi" w:hAnsiTheme="minorHAnsi" w:cstheme="minorHAnsi"/>
+          <w:sz w:val="28"/>
+          <w:szCs w:val="28"/>
+        </w:rPr>
+      </w:pPr>
+      <w:r>
+        <w:rPr>
+          <w:rFonts w:asciiTheme="minorHAnsi" w:hAnsiTheme="minorHAnsi" w:cstheme="minorHAnsi"/>
+          <w:sz w:val="28"/>
+          <w:szCs w:val="28"/>
+        </w:rPr>
+        <w:t>RC4</w:t>
+      </w:r>
+    </w:p>
+    <w:p>
+      <w:pPr>
+        <w:pStyle w:val="Heading5"/>
+        <w:rPr>
+          <w:rFonts w:asciiTheme="minorHAnsi" w:hAnsiTheme="minorHAnsi" w:cstheme="minorHAnsi"/>
+          <w:sz w:val="28"/>
+          <w:szCs w:val="28"/>
+        </w:rPr>
+      </w:pPr>
+      <w:r>
+        <w:rPr>
+          <w:rFonts w:asciiTheme="minorHAnsi" w:hAnsiTheme="minorHAnsi" w:cstheme="minorHAnsi"/>
+          <w:sz w:val="28"/>
+          <w:szCs w:val="28"/>
+        </w:rPr>
+        <w:t>Tóm tắt thông điệp</w:t>
+      </w:r>
+    </w:p>
+    <w:p>
+      <w:pPr>
+        <w:pStyle w:val="Heading6"/>
+        <w:rPr>
+          <w:rFonts w:asciiTheme="minorHAnsi" w:hAnsiTheme="minorHAnsi" w:cstheme="minorHAnsi"/>
+          <w:sz w:val="28"/>
+          <w:szCs w:val="28"/>
+        </w:rPr>
+      </w:pPr>
+      <w:r>
+        <w:rPr>
+          <w:rFonts w:asciiTheme="minorHAnsi" w:hAnsiTheme="minorHAnsi" w:cstheme="minorHAnsi"/>
+          <w:sz w:val="28"/>
+          <w:szCs w:val="28"/>
+        </w:rPr>
+        <w:t>MD2</w:t>
+      </w:r>
+    </w:p>
+    <w:p>
+      <w:pPr>
+        <w:pStyle w:val="Heading6"/>
+        <w:rPr>
+          <w:rFonts w:asciiTheme="minorHAnsi" w:hAnsiTheme="minorHAnsi" w:cstheme="minorHAnsi"/>
+          <w:sz w:val="28"/>
+          <w:szCs w:val="28"/>
+        </w:rPr>
+      </w:pPr>
+      <w:r>
+        <w:rPr>
+          <w:rFonts w:asciiTheme="minorHAnsi" w:hAnsiTheme="minorHAnsi" w:cstheme="minorHAnsi"/>
+          <w:sz w:val="28"/>
+          <w:szCs w:val="28"/>
+        </w:rPr>
+        <w:t>MD4</w:t>
+      </w:r>
+    </w:p>
+    <w:p>
+      <w:pPr>
+        <w:pStyle w:val="Heading6"/>
+        <w:rPr>
+          <w:rFonts w:asciiTheme="minorHAnsi" w:hAnsiTheme="minorHAnsi" w:cstheme="minorHAnsi"/>
+          <w:sz w:val="28"/>
+          <w:szCs w:val="28"/>
+        </w:rPr>
+      </w:pPr>
+      <w:r>
+        <w:rPr>
+          <w:rFonts w:asciiTheme="minorHAnsi" w:hAnsiTheme="minorHAnsi" w:cstheme="minorHAnsi"/>
+          <w:sz w:val="28"/>
+          <w:szCs w:val="28"/>
+        </w:rPr>
+        <w:t>MD5</w:t>
+      </w:r>
+    </w:p>
+    <w:p>
+      <w:pPr>
+        <w:pStyle w:val="Heading6"/>
+        <w:rPr>
+          <w:rFonts w:asciiTheme="minorHAnsi" w:hAnsiTheme="minorHAnsi" w:cstheme="minorHAnsi"/>
+          <w:sz w:val="28"/>
+          <w:szCs w:val="28"/>
+        </w:rPr>
+      </w:pPr>
+      <w:r>
+        <w:rPr>
+          <w:rFonts w:asciiTheme="minorHAnsi" w:hAnsiTheme="minorHAnsi" w:cstheme="minorHAnsi"/>
+          <w:sz w:val="28"/>
+          <w:szCs w:val="28"/>
+        </w:rPr>
+        <w:t>SHA-I</w:t>
+      </w:r>
+    </w:p>
+    <w:p>
+      <w:pPr>
+        <w:pStyle w:val="Heading6"/>
+        <w:rPr>
+          <w:rFonts w:asciiTheme="minorHAnsi" w:hAnsiTheme="minorHAnsi" w:cstheme="minorHAnsi"/>
+          <w:sz w:val="28"/>
+          <w:szCs w:val="28"/>
+        </w:rPr>
+      </w:pPr>
+      <w:r>
+        <w:rPr>
+          <w:rFonts w:asciiTheme="minorHAnsi" w:hAnsiTheme="minorHAnsi" w:cstheme="minorHAnsi"/>
+          <w:sz w:val="28"/>
+          <w:szCs w:val="28"/>
+        </w:rPr>
+        <w:t>SHA-224</w:t>
+      </w:r>
+    </w:p>
+    <w:p>
+      <w:pPr>
+        <w:pStyle w:val="Heading6"/>
+        <w:rPr>
+          <w:rFonts w:asciiTheme="minorHAnsi" w:hAnsiTheme="minorHAnsi" w:cstheme="minorHAnsi"/>
+          <w:sz w:val="28"/>
+          <w:szCs w:val="28"/>
+        </w:rPr>
+      </w:pPr>
+      <w:r>
+        <w:rPr>
+          <w:rFonts w:asciiTheme="minorHAnsi" w:hAnsiTheme="minorHAnsi" w:cstheme="minorHAnsi"/>
+          <w:sz w:val="28"/>
+          <w:szCs w:val="28"/>
+        </w:rPr>
+        <w:t>SHA-256</w:t>
+      </w:r>
+    </w:p>
+    <w:p>
+      <w:pPr>
+        <w:pStyle w:val="Heading6"/>
+        <w:rPr>
+          <w:rFonts w:asciiTheme="minorHAnsi" w:hAnsiTheme="minorHAnsi" w:cstheme="minorHAnsi"/>
+          <w:sz w:val="28"/>
+          <w:szCs w:val="28"/>
+        </w:rPr>
+      </w:pPr>
+      <w:r>
+        <w:rPr>
+          <w:rFonts w:asciiTheme="minorHAnsi" w:hAnsiTheme="minorHAnsi" w:cstheme="minorHAnsi"/>
+          <w:sz w:val="28"/>
+          <w:szCs w:val="28"/>
+        </w:rPr>
+        <w:t>SHA-384</w:t>
+      </w:r>
+    </w:p>
+    <w:p>
+      <w:pPr>
+        <w:pStyle w:val="Heading6"/>
+        <w:rPr>
+          <w:rFonts w:asciiTheme="minorHAnsi" w:hAnsiTheme="minorHAnsi" w:cstheme="minorHAnsi"/>
+          <w:sz w:val="28"/>
+          <w:szCs w:val="28"/>
+        </w:rPr>
+      </w:pPr>
+      <w:r>
+        <w:rPr>
+          <w:rFonts w:asciiTheme="minorHAnsi" w:hAnsiTheme="minorHAnsi" w:cstheme="minorHAnsi"/>
+          <w:sz w:val="28"/>
+          <w:szCs w:val="28"/>
+        </w:rPr>
+        <w:t>SHA-512</w:t>
+      </w:r>
+    </w:p>
+    <w:p>
+      <w:pPr>
+        <w:pStyle w:val="Heading6"/>
+        <w:rPr>
+          <w:rFonts w:asciiTheme="minorHAnsi" w:hAnsiTheme="minorHAnsi" w:cstheme="minorHAnsi"/>
+          <w:sz w:val="28"/>
+          <w:szCs w:val="28"/>
+        </w:rPr>
+      </w:pPr>
+      <w:r>
+        <w:rPr>
+          <w:rFonts w:asciiTheme="minorHAnsi" w:hAnsiTheme="minorHAnsi" w:cstheme="minorHAnsi"/>
+          <w:sz w:val="28"/>
+          <w:szCs w:val="28"/>
+        </w:rPr>
+        <w:t>Ripemd-160</w:t>
+      </w:r>
+    </w:p>
+    <w:p>
+      <w:pPr>
+        <w:pStyle w:val="Heading5"/>
+        <w:rPr>
+          <w:rFonts w:asciiTheme="minorHAnsi" w:hAnsiTheme="minorHAnsi" w:cstheme="minorHAnsi"/>
+          <w:sz w:val="28"/>
+          <w:szCs w:val="28"/>
+        </w:rPr>
+      </w:pPr>
+      <w:r>
+        <w:rPr>
+          <w:rFonts w:asciiTheme="minorHAnsi" w:hAnsiTheme="minorHAnsi" w:cstheme="minorHAnsi"/>
+          <w:sz w:val="28"/>
+          <w:szCs w:val="28"/>
+        </w:rPr>
+        <w:t>MAC</w:t>
+      </w:r>
+    </w:p>
+    <w:p>
+      <w:pPr>
+        <w:pStyle w:val="Heading6"/>
+        <w:rPr>
+          <w:rFonts w:asciiTheme="minorHAnsi" w:hAnsiTheme="minorHAnsi" w:cstheme="minorHAnsi"/>
+          <w:sz w:val="28"/>
+          <w:szCs w:val="28"/>
+        </w:rPr>
+      </w:pPr>
+      <w:r>
+        <w:rPr>
+          <w:rFonts w:asciiTheme="minorHAnsi" w:hAnsiTheme="minorHAnsi" w:cstheme="minorHAnsi"/>
+          <w:sz w:val="28"/>
+          <w:szCs w:val="28"/>
+        </w:rPr>
+        <w:t>HMAC</w:t>
+      </w:r>
+    </w:p>
+    <w:p>
+      <w:pPr>
+        <w:pStyle w:val="Heading6"/>
+        <w:rPr>
+          <w:rFonts w:asciiTheme="minorHAnsi" w:hAnsiTheme="minorHAnsi" w:cstheme="minorHAnsi"/>
+          <w:sz w:val="28"/>
+          <w:szCs w:val="28"/>
+        </w:rPr>
+      </w:pPr>
+      <w:r>
+        <w:rPr>
+          <w:rFonts w:asciiTheme="minorHAnsi" w:hAnsiTheme="minorHAnsi" w:cstheme="minorHAnsi"/>
+          <w:sz w:val="28"/>
+          <w:szCs w:val="28"/>
+        </w:rPr>
+        <w:t>MDC2</w:t>
+      </w:r>
+    </w:p>
+    <w:p>
+      <w:pPr>
+        <w:pStyle w:val="Heading4"/>
+        <w:rPr>
+          <w:rFonts w:asciiTheme="minorHAnsi" w:hAnsiTheme="minorHAnsi" w:cstheme="minorHAnsi"/>
+          <w:i w:val="0"/>
+          <w:sz w:val="28"/>
+          <w:szCs w:val="28"/>
+        </w:rPr>
+      </w:pPr>
+      <w:r>
+        <w:rPr>
+          <w:rFonts w:asciiTheme="minorHAnsi" w:hAnsiTheme="minorHAnsi" w:cstheme="minorHAnsi"/>
+          <w:i w:val="0"/>
+          <w:sz w:val="28"/>
+          <w:szCs w:val="28"/>
+        </w:rPr>
+        <w:t>Mã hóa bất đối xứng</w:t>
+      </w:r>
+    </w:p>
+    <w:p>
+      <w:r>
+        <w:rPr>
+          <w:noProof/>
+        </w:rPr>
+        <w:drawing>
+          <wp:inline distT="0" distB="0" distL="0" distR="0" wp14:anchorId="0FF1038F" wp14:editId="0DF17650">
+            <wp:extent cx="5943600" cy="2461260"/>
+            <wp:effectExtent l="0" t="0" r="0" b="0"/>
+            <wp:docPr id="15" name="Picture 15"/>
+            <wp:cNvGraphicFramePr>
+              <a:graphicFrameLocks xmlns:a="http://schemas.openxmlformats.org/drawingml/2006/main" noChangeAspect="1"/>
+            </wp:cNvGraphicFramePr>
+            <a:graphic xmlns:a="http://schemas.openxmlformats.org/drawingml/2006/main">
+              <a:graphicData uri="http://schemas.openxmlformats.org/drawingml/2006/picture">
+                <pic:pic xmlns:pic="http://schemas.openxmlformats.org/drawingml/2006/picture">
+                  <pic:nvPicPr>
+                    <pic:cNvPr id="15" name="Mã hóa bất đối xứng.png"/>
+                    <pic:cNvPicPr/>
+                  </pic:nvPicPr>
+                  <pic:blipFill>
+                    <a:blip r:embed="rId11">
+                      <a:extLst>
+                        <a:ext uri="{28A0092B-C50C-407E-A947-70E740481C1C}">
+                          <a14:useLocalDpi xmlns:a14="http://schemas.microsoft.com/office/drawing/2010/main" val="0"/>
+                        </a:ext>
+                      </a:extLst>
+                    </a:blip>
+                    <a:stretch>
+                      <a:fillRect/>
+                    </a:stretch>
+                  </pic:blipFill>
+                  <pic:spPr>
+                    <a:xfrm>
+                      <a:off x="0" y="0"/>
+                      <a:ext cx="5943600" cy="2461260"/>
+                    </a:xfrm>
+                    <a:prstGeom prst="rect">
+                      <a:avLst/>
+                    </a:prstGeom>
+                  </pic:spPr>
+                </pic:pic>
+              </a:graphicData>
+            </a:graphic>
+          </wp:inline>
+        </w:drawing>
+      </w:r>
+    </w:p>
+    <w:p>
+      <w:pPr>
+        <w:jc w:val="center"/>
+      </w:pPr>
+      <w:r>
+        <w:t>Hình. Mã hóa bất đối xứng.</w:t>
+      </w:r>
+    </w:p>
+    <w:p>
+      <w:pPr>
+        <w:pStyle w:val="Heading5"/>
+        <w:rPr>
+          <w:rFonts w:asciiTheme="minorHAnsi" w:hAnsiTheme="minorHAnsi" w:cstheme="minorHAnsi"/>
+          <w:sz w:val="28"/>
+          <w:szCs w:val="28"/>
+        </w:rPr>
+      </w:pPr>
+      <w:r>
+        <w:rPr>
+          <w:rFonts w:asciiTheme="minorHAnsi" w:hAnsiTheme="minorHAnsi" w:cstheme="minorHAnsi"/>
+          <w:sz w:val="28"/>
+          <w:szCs w:val="28"/>
+        </w:rPr>
+        <w:lastRenderedPageBreak/>
+        <w:t>DH</w:t>
+      </w:r>
+    </w:p>
+    <w:p>
+      <w:pPr>
+        <w:pStyle w:val="Heading5"/>
+        <w:rPr>
+          <w:rFonts w:asciiTheme="minorHAnsi" w:hAnsiTheme="minorHAnsi" w:cstheme="minorHAnsi"/>
+          <w:sz w:val="28"/>
+          <w:szCs w:val="28"/>
+        </w:rPr>
+      </w:pPr>
+      <w:r>
+        <w:rPr>
+          <w:rFonts w:asciiTheme="minorHAnsi" w:hAnsiTheme="minorHAnsi" w:cstheme="minorHAnsi"/>
+          <w:sz w:val="28"/>
+          <w:szCs w:val="28"/>
+        </w:rPr>
+        <w:t>DSA</w:t>
+      </w:r>
+    </w:p>
+    <w:p>
+      <w:pPr>
+        <w:pStyle w:val="Heading5"/>
+        <w:rPr>
+          <w:rFonts w:asciiTheme="minorHAnsi" w:hAnsiTheme="minorHAnsi" w:cstheme="minorHAnsi"/>
+          <w:sz w:val="28"/>
+          <w:szCs w:val="28"/>
+        </w:rPr>
+      </w:pPr>
+      <w:r>
+        <w:rPr>
+          <w:rFonts w:asciiTheme="minorHAnsi" w:hAnsiTheme="minorHAnsi" w:cstheme="minorHAnsi"/>
+          <w:sz w:val="28"/>
+          <w:szCs w:val="28"/>
+        </w:rPr>
+        <w:t>RSA</w:t>
+      </w:r>
+    </w:p>
+    <w:p>
+      <w:pPr>
+        <w:pStyle w:val="Heading2"/>
+        <w:rPr>
+          <w:rFonts w:asciiTheme="minorHAnsi" w:hAnsiTheme="minorHAnsi" w:cstheme="minorHAnsi"/>
+          <w:sz w:val="28"/>
+          <w:szCs w:val="28"/>
+        </w:rPr>
+      </w:pPr>
+      <w:r>
+        <w:rPr>
+          <w:rFonts w:asciiTheme="minorHAnsi" w:hAnsiTheme="minorHAnsi" w:cstheme="minorHAnsi"/>
+          <w:sz w:val="28"/>
+          <w:szCs w:val="28"/>
+        </w:rPr>
+        <w:t>Kiến trúc</w:t>
       </w:r>
     </w:p>
     <w:p>
       <w:pPr>
         <w:pStyle w:val="Heading3"/>
-      </w:pPr>
-      <w:commentRangeStart w:id="3"/>
-      <w:r>
-        <w:t>Khái niệm SSL</w:t>
-      </w:r>
-    </w:p>
-    <w:p>
-      <w:r>
-        <w:t xml:space="preserve">SSL là từ viết tắt của Secure Sockets Layer. Nó là tiêu chuẩn đằng sau giao tiếp an toàn trên Internet, tích hợp mật mã dữ liệu vào giao thức. Dữ liệu được mã hóa trước khi nó rời khỏi máy tính của bạn và chỉ </w:t>
-      </w:r>
-      <w:r>
+        <w:rPr>
+          <w:rFonts w:asciiTheme="minorHAnsi" w:hAnsiTheme="minorHAnsi" w:cstheme="minorHAnsi"/>
+          <w:sz w:val="28"/>
+          <w:szCs w:val="28"/>
+        </w:rPr>
+      </w:pPr>
+      <w:r>
+        <w:rPr>
+          <w:rFonts w:asciiTheme="minorHAnsi" w:hAnsiTheme="minorHAnsi" w:cstheme="minorHAnsi"/>
+          <w:sz w:val="28"/>
+          <w:szCs w:val="28"/>
+        </w:rPr>
+        <w:t>Kiến trúc thư mục</w:t>
+      </w:r>
+      <w:r>
+        <w:rPr>
+          <w:rFonts w:asciiTheme="minorHAnsi" w:hAnsiTheme="minorHAnsi" w:cstheme="minorHAnsi"/>
+          <w:sz w:val="28"/>
+          <w:szCs w:val="28"/>
+        </w:rPr>
+        <w:t xml:space="preserve"> </w:t>
+      </w:r>
+      <w:r>
+        <w:rPr>
+          <w:rFonts w:asciiTheme="minorHAnsi" w:hAnsiTheme="minorHAnsi" w:cstheme="minorHAnsi"/>
+          <w:sz w:val="28"/>
+          <w:szCs w:val="28"/>
+        </w:rPr>
+        <w:t>openssl</w:t>
+      </w:r>
+    </w:p>
+    <w:p>
+      <w:pPr>
+        <w:rPr>
+          <w:rFonts w:cstheme="minorHAnsi"/>
+          <w:sz w:val="28"/>
+          <w:szCs w:val="28"/>
+        </w:rPr>
+      </w:pPr>
+      <w:r>
+        <w:rPr>
+          <w:rFonts w:cstheme="minorHAnsi"/>
+          <w:sz w:val="28"/>
+          <w:szCs w:val="28"/>
+        </w:rPr>
+        <w:t>Thư viện phân mục rất rõ ràng và mạch lạc bao gồm 7 mục chính:</w:t>
+      </w:r>
+    </w:p>
+    <w:p>
+      <w:pPr>
+        <w:pStyle w:val="ListParagraph"/>
+        <w:numPr>
+          <w:ilvl w:val="0"/>
+          <w:numId w:val="6"/>
+        </w:numPr>
+        <w:rPr>
+          <w:rFonts w:cstheme="minorHAnsi"/>
+          <w:sz w:val="28"/>
+          <w:szCs w:val="28"/>
+        </w:rPr>
+      </w:pPr>
+      <w:r>
+        <w:rPr>
+          <w:rFonts w:cstheme="minorHAnsi"/>
+          <w:sz w:val="28"/>
+          <w:szCs w:val="28"/>
+        </w:rPr>
+        <w:t>Apps: nơi chứa công cụ dòng lệnh OpenSSL, tức chương trình mà phần gới thiệu đã đề cập.</w:t>
+      </w:r>
+    </w:p>
+    <w:p>
+      <w:pPr>
+        <w:pStyle w:val="ListParagraph"/>
+        <w:numPr>
+          <w:ilvl w:val="0"/>
+          <w:numId w:val="6"/>
+        </w:numPr>
+        <w:rPr>
+          <w:rFonts w:cstheme="minorHAnsi"/>
+          <w:sz w:val="28"/>
+          <w:szCs w:val="28"/>
+        </w:rPr>
+      </w:pPr>
+      <w:r>
+        <w:rPr>
+          <w:rFonts w:cstheme="minorHAnsi"/>
+          <w:sz w:val="28"/>
+          <w:szCs w:val="28"/>
+        </w:rPr>
+        <w:t>Crypto: nơi chứa thư viện mật mã.</w:t>
+      </w:r>
+    </w:p>
+    <w:p>
+      <w:pPr>
+        <w:pStyle w:val="ListParagraph"/>
+        <w:numPr>
+          <w:ilvl w:val="0"/>
+          <w:numId w:val="6"/>
+        </w:numPr>
+        <w:rPr>
+          <w:rFonts w:cstheme="minorHAnsi"/>
+          <w:sz w:val="28"/>
+          <w:szCs w:val="28"/>
+        </w:rPr>
+      </w:pPr>
+      <w:r>
+        <w:rPr>
+          <w:rFonts w:cstheme="minorHAnsi"/>
+          <w:sz w:val="28"/>
+          <w:szCs w:val="28"/>
+        </w:rPr>
+        <w:t>Ssl: nơi chứa thư viện SSL dùng trong an toàn liên lạc ở tầng Session trong mô hình OSI.</w:t>
+      </w:r>
+    </w:p>
+    <w:p>
+      <w:pPr>
+        <w:pStyle w:val="ListParagraph"/>
+        <w:numPr>
+          <w:ilvl w:val="0"/>
+          <w:numId w:val="6"/>
+        </w:numPr>
+        <w:rPr>
+          <w:rFonts w:cstheme="minorHAnsi"/>
+          <w:sz w:val="28"/>
+          <w:szCs w:val="28"/>
+        </w:rPr>
+      </w:pPr>
+      <w:r>
+        <w:rPr>
+          <w:rFonts w:cstheme="minorHAnsi"/>
+          <w:sz w:val="28"/>
+          <w:szCs w:val="28"/>
+        </w:rPr>
+        <w:t xml:space="preserve">Demos: nơi chứa những bản demo được thể hiện ở dạng mã nguồn, </w:t>
+      </w:r>
+      <w:r>
+        <w:rPr>
+          <w:rFonts w:cstheme="minorHAnsi"/>
+          <w:sz w:val="28"/>
+          <w:szCs w:val="28"/>
+        </w:rPr>
+        <w:t>là thành phẩm của việc lắp ráp và sử dụng api tạo nên một sản phẩm nhỏ</w:t>
+      </w:r>
+      <w:r>
+        <w:rPr>
+          <w:rFonts w:cstheme="minorHAnsi"/>
+          <w:sz w:val="28"/>
+          <w:szCs w:val="28"/>
+        </w:rPr>
+        <w:t>.</w:t>
+      </w:r>
+    </w:p>
+    <w:p>
+      <w:pPr>
+        <w:pStyle w:val="ListParagraph"/>
+        <w:numPr>
+          <w:ilvl w:val="0"/>
+          <w:numId w:val="6"/>
+        </w:numPr>
+        <w:rPr>
+          <w:rFonts w:cstheme="minorHAnsi"/>
+          <w:sz w:val="28"/>
+          <w:szCs w:val="28"/>
+        </w:rPr>
+      </w:pPr>
+      <w:r>
+        <w:rPr>
+          <w:rFonts w:cstheme="minorHAnsi"/>
+          <w:sz w:val="28"/>
+          <w:szCs w:val="28"/>
+        </w:rPr>
+        <w:t>Docs: nơi chứa tài liệu tham khảo về các api.</w:t>
+      </w:r>
+    </w:p>
+    <w:p>
+      <w:pPr>
+        <w:pStyle w:val="ListParagraph"/>
+        <w:numPr>
+          <w:ilvl w:val="0"/>
+          <w:numId w:val="6"/>
+        </w:numPr>
+        <w:rPr>
+          <w:rFonts w:cstheme="minorHAnsi"/>
+          <w:sz w:val="28"/>
+          <w:szCs w:val="28"/>
+        </w:rPr>
+      </w:pPr>
+      <w:r>
+        <w:rPr>
+          <w:rFonts w:cstheme="minorHAnsi"/>
+          <w:sz w:val="28"/>
+          <w:szCs w:val="28"/>
+        </w:rPr>
+        <w:t>Engines: nơi chứa cung cấp driver hỗ trợ sử dụng tài nguyên phần cứng trong việc tăng tốc hiệu năng.</w:t>
+      </w:r>
+    </w:p>
+    <w:p>
+      <w:pPr>
+        <w:pStyle w:val="ListParagraph"/>
+        <w:numPr>
+          <w:ilvl w:val="0"/>
+          <w:numId w:val="6"/>
+        </w:numPr>
+        <w:rPr>
+          <w:rFonts w:cstheme="minorHAnsi"/>
+          <w:sz w:val="28"/>
+          <w:szCs w:val="28"/>
+        </w:rPr>
+      </w:pPr>
+      <w:r>
+        <w:rPr>
+          <w:rFonts w:cstheme="minorHAnsi"/>
+          <w:sz w:val="28"/>
+          <w:szCs w:val="28"/>
+        </w:rPr>
+        <w:t>Include: nơi chứa tệ</w:t>
+      </w:r>
+      <w:r>
+        <w:rPr>
+          <w:rFonts w:cstheme="minorHAnsi"/>
+          <w:sz w:val="28"/>
+          <w:szCs w:val="28"/>
+        </w:rPr>
+        <w:t>p tin header *.h.</w:t>
+      </w:r>
+    </w:p>
+    <w:p>
+      <w:pPr>
+        <w:pStyle w:val="ListParagraph"/>
+        <w:numPr>
+          <w:ilvl w:val="0"/>
+          <w:numId w:val="6"/>
+        </w:numPr>
+        <w:rPr>
+          <w:rFonts w:cstheme="minorHAnsi"/>
+          <w:sz w:val="28"/>
+          <w:szCs w:val="28"/>
+        </w:rPr>
+      </w:pPr>
+      <w:r>
+        <w:rPr>
+          <w:rFonts w:cstheme="minorHAnsi"/>
+          <w:sz w:val="28"/>
+          <w:szCs w:val="28"/>
+        </w:rPr>
+        <w:t>VMS</w:t>
+      </w:r>
+      <w:r>
+        <w:rPr>
+          <w:rFonts w:cstheme="minorHAnsi"/>
+          <w:sz w:val="28"/>
+          <w:szCs w:val="28"/>
+        </w:rPr>
+        <w:t>, ms</w:t>
+      </w:r>
+      <w:r>
+        <w:rPr>
+          <w:rFonts w:cstheme="minorHAnsi"/>
+          <w:sz w:val="28"/>
+          <w:szCs w:val="28"/>
+        </w:rPr>
+        <w:t>: nơi chứa chỉ định nền tảng, tên sẽ được thay đổi tùy theo hệ điều hành được sử dụng.</w:t>
+      </w:r>
+      <w:r>
+        <w:rPr>
+          <w:rFonts w:cstheme="minorHAnsi"/>
+          <w:sz w:val="28"/>
+          <w:szCs w:val="28"/>
+        </w:rPr>
+        <w:t xml:space="preserve"> Ví dụ: MACOS nếu sử dụng hệ điều hành của Apple, ...</w:t>
+      </w:r>
+    </w:p>
+    <w:p>
+      <w:pPr>
+        <w:pStyle w:val="ListParagraph"/>
+        <w:numPr>
+          <w:ilvl w:val="0"/>
+          <w:numId w:val="6"/>
+        </w:numPr>
+        <w:rPr>
+          <w:rFonts w:cstheme="minorHAnsi"/>
+          <w:sz w:val="28"/>
+          <w:szCs w:val="28"/>
+        </w:rPr>
+      </w:pPr>
+      <w:r>
+        <w:rPr>
+          <w:rFonts w:cstheme="minorHAnsi"/>
+          <w:sz w:val="28"/>
+          <w:szCs w:val="28"/>
+        </w:rPr>
+        <w:t>Test: nơi chứa những bài test, chủ yếu là các thuật toán được hỗ trợ.</w:t>
+      </w:r>
+    </w:p>
+    <w:p>
+      <w:pPr>
+        <w:pStyle w:val="ListParagraph"/>
+        <w:numPr>
+          <w:ilvl w:val="0"/>
+          <w:numId w:val="6"/>
+        </w:numPr>
+        <w:rPr>
+          <w:rFonts w:cstheme="minorHAnsi"/>
+          <w:sz w:val="28"/>
+          <w:szCs w:val="28"/>
+        </w:rPr>
+      </w:pPr>
+      <w:r>
+        <w:rPr>
+          <w:rFonts w:cstheme="minorHAnsi"/>
+          <w:sz w:val="28"/>
+          <w:szCs w:val="28"/>
+        </w:rPr>
+        <w:t>Util: Per shell được tạo ra bởi mã C</w:t>
+      </w:r>
+      <w:r>
+        <w:rPr>
+          <w:rFonts w:cstheme="minorHAnsi"/>
+          <w:sz w:val="28"/>
+          <w:szCs w:val="28"/>
+        </w:rPr>
+        <w:t>.</w:t>
+      </w:r>
+    </w:p>
+    <w:p>
+      <w:pPr>
+        <w:jc w:val="center"/>
+        <w:rPr>
+          <w:rFonts w:cstheme="minorHAnsi"/>
+          <w:sz w:val="28"/>
+          <w:szCs w:val="28"/>
+        </w:rPr>
+      </w:pPr>
+      <w:r>
+        <w:rPr>
+          <w:rFonts w:cstheme="minorHAnsi"/>
+          <w:noProof/>
+          <w:sz w:val="28"/>
+          <w:szCs w:val="28"/>
+        </w:rPr>
         <w:lastRenderedPageBreak/>
-        <w:t>được giải mã khi nó đến đích dự kiến. Chứng chỉ và thuật toán mật mã đứng đằng sau cách tất cả hoạt động và với OpenSSL, bạn có cơ hội để chơi với cả hai.</w:t>
-      </w:r>
-    </w:p>
-    <w:p>
-      <w:r>
-        <w:t>Về lý thuyết, nếu dữ liệu mã hóa bị chặn hoặc bị nghe trộm trước khi đến đích thì không có hy vọng bẻ khóa dữ liệu đó. Nhưng khi các máy tính ngày càng nhanh hơn khi mỗi năm trôi qua và những tiến bộ mới trong phân tích mật mã được tạo ra, thì cơ hội bẻ khóa các giao thức mật mã được sử dụng trong SSL đang bắt đầu tăng lên.</w:t>
-      </w:r>
-    </w:p>
-    <w:p>
-      <w:r>
-        <w:t>SSL và các kết nối an toàn có thể được sử dụng cho bất kỳ loại giao thức nào trên Internet, cho dù đó là HTTP, POP3 hay FTP. SSL cũng có thể được sử dụng để bảo mật các phiên Telnet. Mặc dù mọi kết nối đều có thể được bảo mật bằng SSL, nhưng không nhất thiết phải sử dụng SSL trên mọi loại kết nối. Nó nên được sử dụng nếu kết nối sẽ mang thông tin nhạy cảm.</w:t>
-      </w:r>
-      <w:commentRangeEnd w:id="3"/>
-      <w:r>
-        <w:rPr>
-          <w:rStyle w:val="CommentReference"/>
-        </w:rPr>
-        <w:commentReference w:id="3"/>
-      </w:r>
+        <w:drawing>
+          <wp:inline distT="0" distB="0" distL="0" distR="0" wp14:anchorId="579C4B6A" wp14:editId="0B51BBCF">
+            <wp:extent cx="5943600" cy="4643755"/>
+            <wp:effectExtent l="0" t="0" r="0" b="4445"/>
+            <wp:docPr id="1" name="Picture 1"/>
+            <wp:cNvGraphicFramePr>
+              <a:graphicFrameLocks xmlns:a="http://schemas.openxmlformats.org/drawingml/2006/main" noChangeAspect="1"/>
+            </wp:cNvGraphicFramePr>
+            <a:graphic xmlns:a="http://schemas.openxmlformats.org/drawingml/2006/main">
+              <a:graphicData uri="http://schemas.openxmlformats.org/drawingml/2006/picture">
+                <pic:pic xmlns:pic="http://schemas.openxmlformats.org/drawingml/2006/picture">
+                  <pic:nvPicPr>
+                    <pic:cNvPr id="1" name="Kiến trúc thư mục OpenSSL.png"/>
+                    <pic:cNvPicPr/>
+                  </pic:nvPicPr>
+                  <pic:blipFill>
+                    <a:blip r:embed="rId12">
+                      <a:extLst>
+                        <a:ext uri="{28A0092B-C50C-407E-A947-70E740481C1C}">
+                          <a14:useLocalDpi xmlns:a14="http://schemas.microsoft.com/office/drawing/2010/main" val="0"/>
+                        </a:ext>
+                      </a:extLst>
+                    </a:blip>
+                    <a:stretch>
+                      <a:fillRect/>
+                    </a:stretch>
+                  </pic:blipFill>
+                  <pic:spPr>
+                    <a:xfrm>
+                      <a:off x="0" y="0"/>
+                      <a:ext cx="5943600" cy="4643755"/>
+                    </a:xfrm>
+                    <a:prstGeom prst="rect">
+                      <a:avLst/>
+                    </a:prstGeom>
+                  </pic:spPr>
+                </pic:pic>
+              </a:graphicData>
+            </a:graphic>
+          </wp:inline>
+        </w:drawing>
+      </w:r>
+    </w:p>
+    <w:p>
+      <w:pPr>
+        <w:jc w:val="center"/>
+        <w:rPr>
+          <w:rFonts w:cstheme="minorHAnsi"/>
+          <w:sz w:val="28"/>
+          <w:szCs w:val="28"/>
+        </w:rPr>
+      </w:pPr>
+      <w:r>
+        <w:rPr>
+          <w:rFonts w:cstheme="minorHAnsi"/>
+          <w:sz w:val="28"/>
+          <w:szCs w:val="28"/>
+        </w:rPr>
+        <w:t>Hình. Kiến trúc thư mụ</w:t>
+      </w:r>
+      <w:r>
+        <w:rPr>
+          <w:rFonts w:cstheme="minorHAnsi"/>
+          <w:sz w:val="28"/>
+          <w:szCs w:val="28"/>
+        </w:rPr>
+        <w:t>c openssl</w:t>
+      </w:r>
+      <w:r>
+        <w:rPr>
+          <w:rFonts w:cstheme="minorHAnsi"/>
+          <w:sz w:val="28"/>
+          <w:szCs w:val="28"/>
+        </w:rPr>
+        <w:t>.</w:t>
+      </w:r>
+    </w:p>
+    <w:p>
+      <w:pPr>
+        <w:rPr>
+          <w:rFonts w:cstheme="minorHAnsi"/>
+          <w:sz w:val="28"/>
+          <w:szCs w:val="28"/>
+        </w:rPr>
+      </w:pPr>
     </w:p>
     <w:p>
       <w:pPr>
         <w:pStyle w:val="Heading3"/>
-      </w:pPr>
-      <w:commentRangeStart w:id="4"/>
-      <w:r>
-        <w:t>Khái niệm OpenSSL</w:t>
-      </w:r>
-    </w:p>
-    <w:p>
-      <w:r>
-        <w:t>OpenSSL không chỉ là SSL. Nó có khả năng đào tin nhắn, mã hóa và giải mã các tệp, chứng chỉ số, chữ ký số và số ngẫu nhiên. Thư viện OpenSSL có khá nhiều thứ, nhiều thứ có thể được đưa vào một bài báo.</w:t>
-      </w:r>
-    </w:p>
-    <w:p>
-      <w:r>
-        <w:t>OpenSSL không chỉ là API, nó còn là một công cụ dòng lệnh. Công cụ dòng lệnh có thể làm những điều tương tự như API, nhưng tiến xa hơn một bước, cho phép khả năng kiểm tra máy chủ và máy khách SSL. Nó cũng cung cấp cho nhà phát triển ý tưởng về các khả năng của OpenSSL.</w:t>
-      </w:r>
-      <w:commentRangeEnd w:id="4"/>
-      <w:r>
-        <w:rPr>
-          <w:rStyle w:val="CommentReference"/>
-        </w:rPr>
-        <w:commentReference w:id="4"/>
-      </w:r>
-    </w:p>
-    <w:p>
-      <w:pPr>
-        <w:pStyle w:val="Heading3"/>
-      </w:pPr>
-      <w:r>
-        <w:t>Sử dụng thư viện OpenSSL</w:t>
-      </w:r>
-    </w:p>
-    <w:p>
-      <w:pPr>
-        <w:pStyle w:val="Heading4"/>
-        <w:rPr>
-          <w:i w:val="0"/>
-        </w:rPr>
-      </w:pPr>
-      <w:r>
-        <w:rPr>
-          <w:i w:val="0"/>
-        </w:rPr>
-        <w:t xml:space="preserve">Cơ </w:t>
-      </w:r>
-      <w:r>
-        <w:rPr>
-          <w:i w:val="0"/>
-        </w:rPr>
-        <w:t>chế</w:t>
-      </w:r>
-      <w:r>
-        <w:rPr>
-          <w:i w:val="0"/>
-        </w:rPr>
-        <w:t xml:space="preserve"> phát hiện lỗi</w:t>
-      </w:r>
-    </w:p>
-    <w:p>
-      <w:bookmarkStart w:id="5" w:name="_GoBack"/>
-      <w:bookmarkEnd w:id="5"/>
+        <w:rPr>
+          <w:rFonts w:asciiTheme="minorHAnsi" w:hAnsiTheme="minorHAnsi" w:cstheme="minorHAnsi"/>
+          <w:sz w:val="28"/>
+          <w:szCs w:val="28"/>
+        </w:rPr>
+      </w:pPr>
+      <w:r>
+        <w:rPr>
+          <w:rFonts w:asciiTheme="minorHAnsi" w:hAnsiTheme="minorHAnsi" w:cstheme="minorHAnsi"/>
+          <w:sz w:val="28"/>
+          <w:szCs w:val="28"/>
+        </w:rPr>
+        <w:lastRenderedPageBreak/>
+        <w:t>Kiế</w:t>
+      </w:r>
+      <w:r>
+        <w:rPr>
+          <w:rFonts w:asciiTheme="minorHAnsi" w:hAnsiTheme="minorHAnsi" w:cstheme="minorHAnsi"/>
+          <w:sz w:val="28"/>
+          <w:szCs w:val="28"/>
+        </w:rPr>
+        <w:t>n trúc thư mục crypto</w:t>
+      </w:r>
+    </w:p>
+    <w:p>
+      <w:pPr>
+        <w:rPr>
+          <w:rFonts w:cstheme="minorHAnsi"/>
+          <w:sz w:val="28"/>
+          <w:szCs w:val="28"/>
+        </w:rPr>
+      </w:pPr>
+      <w:r>
+        <w:rPr>
+          <w:rFonts w:cstheme="minorHAnsi"/>
+          <w:noProof/>
+          <w:sz w:val="28"/>
+          <w:szCs w:val="28"/>
+        </w:rPr>
+        <w:drawing>
+          <wp:inline distT="0" distB="0" distL="0" distR="0" wp14:anchorId="5BCC90F1" wp14:editId="69DAC350">
+            <wp:extent cx="5943600" cy="2800985"/>
+            <wp:effectExtent l="0" t="0" r="0" b="0"/>
+            <wp:docPr id="8" name="Picture 8"/>
+            <wp:cNvGraphicFramePr>
+              <a:graphicFrameLocks xmlns:a="http://schemas.openxmlformats.org/drawingml/2006/main" noChangeAspect="1"/>
+            </wp:cNvGraphicFramePr>
+            <a:graphic xmlns:a="http://schemas.openxmlformats.org/drawingml/2006/main">
+              <a:graphicData uri="http://schemas.openxmlformats.org/drawingml/2006/picture">
+                <pic:pic xmlns:pic="http://schemas.openxmlformats.org/drawingml/2006/picture">
+                  <pic:nvPicPr>
+                    <pic:cNvPr id="8" name="Kiến trúc thư mục Crypto.png"/>
+                    <pic:cNvPicPr/>
+                  </pic:nvPicPr>
+                  <pic:blipFill>
+                    <a:blip r:embed="rId13">
+                      <a:extLst>
+                        <a:ext uri="{28A0092B-C50C-407E-A947-70E740481C1C}">
+                          <a14:useLocalDpi xmlns:a14="http://schemas.microsoft.com/office/drawing/2010/main" val="0"/>
+                        </a:ext>
+                      </a:extLst>
+                    </a:blip>
+                    <a:stretch>
+                      <a:fillRect/>
+                    </a:stretch>
+                  </pic:blipFill>
+                  <pic:spPr>
+                    <a:xfrm>
+                      <a:off x="0" y="0"/>
+                      <a:ext cx="5943600" cy="2800985"/>
+                    </a:xfrm>
+                    <a:prstGeom prst="rect">
+                      <a:avLst/>
+                    </a:prstGeom>
+                  </pic:spPr>
+                </pic:pic>
+              </a:graphicData>
+            </a:graphic>
+          </wp:inline>
+        </w:drawing>
+      </w:r>
+    </w:p>
+    <w:p>
+      <w:pPr>
+        <w:jc w:val="center"/>
+        <w:rPr>
+          <w:rFonts w:cstheme="minorHAnsi"/>
+          <w:sz w:val="28"/>
+          <w:szCs w:val="28"/>
+        </w:rPr>
+      </w:pPr>
+      <w:r>
+        <w:rPr>
+          <w:rFonts w:cstheme="minorHAnsi"/>
+          <w:sz w:val="28"/>
+          <w:szCs w:val="28"/>
+        </w:rPr>
+        <w:t>Hình. Kiến trúc trong thư mục openssl/crypto.</w:t>
+      </w:r>
+    </w:p>
+    <w:p>
+      <w:pPr>
+        <w:rPr>
+          <w:rFonts w:cstheme="minorHAnsi"/>
+          <w:sz w:val="28"/>
+          <w:szCs w:val="28"/>
+        </w:rPr>
+      </w:pPr>
     </w:p>
     <w:sectPr>
       <w:pgSz w:w="12240" w:h="15840"/>
@@ -239,44 +3656,14 @@
 
 <file path=word/comments.xml><?xml version="1.0" encoding="utf-8"?>
 <w:comments xmlns:wpc="http://schemas.microsoft.com/office/word/2010/wordprocessingCanvas" xmlns:cx="http://schemas.microsoft.com/office/drawing/2014/chartex" xmlns:cx1="http://schemas.microsoft.com/office/drawing/2015/9/8/chartex" xmlns:mc="http://schemas.openxmlformats.org/markup-compatibility/2006" xmlns:o="urn:schemas-microsoft-com:office:office" xmlns:r="http://schemas.openxmlformats.org/officeDocument/2006/relationships" xmlns:m="http://schemas.openxmlformats.org/officeDocument/2006/math" xmlns:v="urn:schemas-microsoft-com:vml" xmlns:wp14="http://schemas.microsoft.com/office/word/2010/wordprocessingDrawing" xmlns:wp="http://schemas.openxmlformats.org/drawingml/2006/wordprocessingDrawing" xmlns:w10="urn:schemas-microsoft-com:office:word" xmlns:w="http://schemas.openxmlformats.org/wordprocessingml/2006/main" xmlns:w14="http://schemas.microsoft.com/office/word/2010/wordml" xmlns:w15="http://schemas.microsoft.com/office/word/2012/wordml" xmlns:w16se="http://schemas.microsoft.com/office/word/2015/wordml/symex" xmlns:wpg="http://schemas.microsoft.com/office/word/2010/wordprocessingGroup" xmlns:wpi="http://schemas.microsoft.com/office/word/2010/wordprocessingInk" xmlns:wne="http://schemas.microsoft.com/office/word/2006/wordml" xmlns:wps="http://schemas.microsoft.com/office/word/2010/wordprocessingShape" mc:Ignorable="w14 w15 w16se wp14">
-  <w:comment w:id="0" w:author="xiangyu" w:date="2020-12-08T16:53:00Z" w:initials="x">
+  <w:comment w:id="0" w:author="xiangyu" w:date="2020-12-08T17:05:00Z" w:initials="x">
     <w:p>
       <w:pPr>
         <w:pStyle w:val="CommentText"/>
-      </w:pPr>
-      <w:r>
-        <w:rPr>
-          <w:rStyle w:val="CommentReference"/>
-        </w:rPr>
-        <w:annotationRef/>
-      </w:r>
-      <w:r>
-        <w:t xml:space="preserve">Dịch từ </w:t>
-      </w:r>
-      <w:r>
-        <w:t xml:space="preserve">phần </w:t>
-      </w:r>
-      <w:r>
         <w:rPr>
           <w:b/>
           <w:color w:val="FF0000"/>
         </w:rPr>
-        <w:t>Welcome OpenSSL</w:t>
-      </w:r>
-    </w:p>
-    <w:p>
-      <w:pPr>
-        <w:pStyle w:val="CommentText"/>
-      </w:pPr>
-      <w:r>
-        <w:t>https://www.openssl.org/</w:t>
-      </w:r>
-    </w:p>
-  </w:comment>
-  <w:comment w:id="1" w:author="xiangyu" w:date="2020-12-08T16:54:00Z" w:initials="x">
-    <w:p>
-      <w:pPr>
-        <w:pStyle w:val="CommentText"/>
       </w:pPr>
       <w:r>
         <w:rPr>
@@ -292,7 +3679,7 @@
           <w:b/>
           <w:color w:val="FF0000"/>
         </w:rPr>
-        <w:t>Introduce IBM</w:t>
+        <w:t>What is SSL?</w:t>
       </w:r>
     </w:p>
     <w:p>
@@ -304,7 +3691,7 @@
       </w:r>
     </w:p>
   </w:comment>
-  <w:comment w:id="2" w:author="xiangyu" w:date="2020-12-08T17:09:00Z" w:initials="x">
+  <w:comment w:id="2" w:author="xiangyu" w:date="2020-12-08T17:07:00Z" w:initials="x">
     <w:p>
       <w:pPr>
         <w:pStyle w:val="CommentText"/>
@@ -327,7 +3714,7 @@
           <w:b/>
           <w:color w:val="FF0000"/>
         </w:rPr>
-        <w:t>Prerequisites</w:t>
+        <w:t>What is OpenSSL?</w:t>
       </w:r>
     </w:p>
     <w:p>
@@ -339,73 +3726,36 @@
       </w:r>
     </w:p>
   </w:comment>
-  <w:comment w:id="3" w:author="xiangyu" w:date="2020-12-08T17:05:00Z" w:initials="x">
+  <w:comment w:id="3" w:author="Võ Lê Huy" w:date="2020-12-15T01:58:00Z" w:initials="VLH">
     <w:p>
       <w:pPr>
         <w:pStyle w:val="CommentText"/>
+      </w:pPr>
+      <w:r>
+        <w:rPr>
+          <w:rStyle w:val="CommentReference"/>
+        </w:rPr>
+        <w:annotationRef/>
+      </w:r>
+      <w:r>
+        <w:t xml:space="preserve">Dịch từ phần </w:t>
+      </w:r>
+      <w:r>
         <w:rPr>
           <w:b/>
           <w:color w:val="FF0000"/>
         </w:rPr>
-      </w:pPr>
-      <w:r>
-        <w:rPr>
-          <w:rStyle w:val="CommentReference"/>
-        </w:rPr>
-        <w:annotationRef/>
-      </w:r>
-      <w:r>
-        <w:t xml:space="preserve">Dịch từ phần </w:t>
+        <w:t>Command Line Tool</w:t>
       </w:r>
       <w:r>
         <w:rPr>
           <w:b/>
           <w:color w:val="FF0000"/>
         </w:rPr>
-        <w:t>What is SSL?</w:t>
-      </w:r>
-    </w:p>
-    <w:p>
-      <w:pPr>
-        <w:pStyle w:val="CommentText"/>
-      </w:pPr>
-      <w:r>
-        <w:t>https://developer.ibm.com/solutions/security/tutorials/l-openssl/</w:t>
-      </w:r>
-    </w:p>
-  </w:comment>
-  <w:comment w:id="4" w:author="xiangyu" w:date="2020-12-08T17:07:00Z" w:initials="x">
-    <w:p>
-      <w:pPr>
-        <w:pStyle w:val="CommentText"/>
-        <w:rPr>
-          <w:b/>
-          <w:color w:val="FF0000"/>
-        </w:rPr>
-      </w:pPr>
-      <w:r>
-        <w:rPr>
-          <w:rStyle w:val="CommentReference"/>
-        </w:rPr>
-        <w:annotationRef/>
-      </w:r>
-      <w:r>
-        <w:t xml:space="preserve">Dịch từ phần </w:t>
-      </w:r>
-      <w:r>
-        <w:rPr>
-          <w:b/>
-          <w:color w:val="FF0000"/>
-        </w:rPr>
-        <w:t>What is OpenSSL?</w:t>
-      </w:r>
-    </w:p>
-    <w:p>
-      <w:pPr>
-        <w:pStyle w:val="CommentText"/>
-      </w:pPr>
-      <w:r>
-        <w:t>https://developer.ibm.com/solutions/security/tutorials/l-openssl/</w:t>
+        <w:t xml:space="preserve"> </w:t>
+      </w:r>
+      <w:r>
+        <w:t>– trang 7 của Guan Zhi</w:t>
       </w:r>
     </w:p>
   </w:comment>
@@ -414,17 +3764,101 @@
 
 <file path=word/commentsExtended.xml><?xml version="1.0" encoding="utf-8"?>
 <w15:commentsEx xmlns:wpc="http://schemas.microsoft.com/office/word/2010/wordprocessingCanvas" xmlns:cx="http://schemas.microsoft.com/office/drawing/2014/chartex" xmlns:cx1="http://schemas.microsoft.com/office/drawing/2015/9/8/chartex" xmlns:mc="http://schemas.openxmlformats.org/markup-compatibility/2006" xmlns:o="urn:schemas-microsoft-com:office:office" xmlns:r="http://schemas.openxmlformats.org/officeDocument/2006/relationships" xmlns:m="http://schemas.openxmlformats.org/officeDocument/2006/math" xmlns:v="urn:schemas-microsoft-com:vml" xmlns:wp14="http://schemas.microsoft.com/office/word/2010/wordprocessingDrawing" xmlns:wp="http://schemas.openxmlformats.org/drawingml/2006/wordprocessingDrawing" xmlns:w10="urn:schemas-microsoft-com:office:word" xmlns:w="http://schemas.openxmlformats.org/wordprocessingml/2006/main" xmlns:w14="http://schemas.microsoft.com/office/word/2010/wordml" xmlns:w15="http://schemas.microsoft.com/office/word/2012/wordml" xmlns:w16se="http://schemas.microsoft.com/office/word/2015/wordml/symex" xmlns:wpg="http://schemas.microsoft.com/office/word/2010/wordprocessingGroup" xmlns:wpi="http://schemas.microsoft.com/office/word/2010/wordprocessingInk" xmlns:wne="http://schemas.microsoft.com/office/word/2006/wordml" xmlns:wps="http://schemas.microsoft.com/office/word/2010/wordprocessingShape" mc:Ignorable="w14 w15 w16se wp14">
-  <w15:commentEx w15:paraId="7F3E55D6" w15:done="0"/>
-  <w15:commentEx w15:paraId="0074FA5C" w15:done="0"/>
-  <w15:commentEx w15:paraId="6A8EAB76" w15:done="0"/>
   <w15:commentEx w15:paraId="464A727A" w15:done="0"/>
   <w15:commentEx w15:paraId="0D478A6A" w15:done="0"/>
+  <w15:commentEx w15:paraId="7F676339" w15:done="0"/>
 </w15:commentsEx>
 </file>
 
 <file path=word/numbering.xml><?xml version="1.0" encoding="utf-8"?>
 <w:numbering xmlns:wpc="http://schemas.microsoft.com/office/word/2010/wordprocessingCanvas" xmlns:cx="http://schemas.microsoft.com/office/drawing/2014/chartex" xmlns:cx1="http://schemas.microsoft.com/office/drawing/2015/9/8/chartex" xmlns:mc="http://schemas.openxmlformats.org/markup-compatibility/2006" xmlns:o="urn:schemas-microsoft-com:office:office" xmlns:r="http://schemas.openxmlformats.org/officeDocument/2006/relationships" xmlns:m="http://schemas.openxmlformats.org/officeDocument/2006/math" xmlns:v="urn:schemas-microsoft-com:vml" xmlns:wp14="http://schemas.microsoft.com/office/word/2010/wordprocessingDrawing" xmlns:wp="http://schemas.openxmlformats.org/drawingml/2006/wordprocessingDrawing" xmlns:w10="urn:schemas-microsoft-com:office:word" xmlns:w="http://schemas.openxmlformats.org/wordprocessingml/2006/main" xmlns:w14="http://schemas.microsoft.com/office/word/2010/wordml" xmlns:w15="http://schemas.microsoft.com/office/word/2012/wordml" xmlns:w16se="http://schemas.microsoft.com/office/word/2015/wordml/symex" xmlns:wpg="http://schemas.microsoft.com/office/word/2010/wordprocessingGroup" xmlns:wpi="http://schemas.microsoft.com/office/word/2010/wordprocessingInk" xmlns:wne="http://schemas.microsoft.com/office/word/2006/wordml" xmlns:wps="http://schemas.microsoft.com/office/word/2010/wordprocessingShape" mc:Ignorable="w14 w15 w16se wp14">
   <w:abstractNum w:abstractNumId="0" w15:restartNumberingAfterBreak="0">
+    <w:nsid w:val="06C60B01"/>
+    <w:multiLevelType w:val="hybridMultilevel"/>
+    <w:tmpl w:val="BB902346"/>
+    <w:lvl w:ilvl="0" w:tplc="0409000F">
+      <w:start w:val="1"/>
+      <w:numFmt w:val="decimal"/>
+      <w:lvlText w:val="%1."/>
+      <w:lvlJc w:val="left"/>
+      <w:pPr>
+        <w:ind w:left="765" w:hanging="360"/>
+      </w:pPr>
+    </w:lvl>
+    <w:lvl w:ilvl="1" w:tplc="04090019" w:tentative="1">
+      <w:start w:val="1"/>
+      <w:numFmt w:val="lowerLetter"/>
+      <w:lvlText w:val="%2."/>
+      <w:lvlJc w:val="left"/>
+      <w:pPr>
+        <w:ind w:left="1485" w:hanging="360"/>
+      </w:pPr>
+    </w:lvl>
+    <w:lvl w:ilvl="2" w:tplc="0409001B" w:tentative="1">
+      <w:start w:val="1"/>
+      <w:numFmt w:val="lowerRoman"/>
+      <w:lvlText w:val="%3."/>
+      <w:lvlJc w:val="right"/>
+      <w:pPr>
+        <w:ind w:left="2205" w:hanging="180"/>
+      </w:pPr>
+    </w:lvl>
+    <w:lvl w:ilvl="3" w:tplc="0409000F" w:tentative="1">
+      <w:start w:val="1"/>
+      <w:numFmt w:val="decimal"/>
+      <w:lvlText w:val="%4."/>
+      <w:lvlJc w:val="left"/>
+      <w:pPr>
+        <w:ind w:left="2925" w:hanging="360"/>
+      </w:pPr>
+    </w:lvl>
+    <w:lvl w:ilvl="4" w:tplc="04090019" w:tentative="1">
+      <w:start w:val="1"/>
+      <w:numFmt w:val="lowerLetter"/>
+      <w:lvlText w:val="%5."/>
+      <w:lvlJc w:val="left"/>
+      <w:pPr>
+        <w:ind w:left="3645" w:hanging="360"/>
+      </w:pPr>
+    </w:lvl>
+    <w:lvl w:ilvl="5" w:tplc="0409001B" w:tentative="1">
+      <w:start w:val="1"/>
+      <w:numFmt w:val="lowerRoman"/>
+      <w:lvlText w:val="%6."/>
+      <w:lvlJc w:val="right"/>
+      <w:pPr>
+        <w:ind w:left="4365" w:hanging="180"/>
+      </w:pPr>
+    </w:lvl>
+    <w:lvl w:ilvl="6" w:tplc="0409000F" w:tentative="1">
+      <w:start w:val="1"/>
+      <w:numFmt w:val="decimal"/>
+      <w:lvlText w:val="%7."/>
+      <w:lvlJc w:val="left"/>
+      <w:pPr>
+        <w:ind w:left="5085" w:hanging="360"/>
+      </w:pPr>
+    </w:lvl>
+    <w:lvl w:ilvl="7" w:tplc="04090019" w:tentative="1">
+      <w:start w:val="1"/>
+      <w:numFmt w:val="lowerLetter"/>
+      <w:lvlText w:val="%8."/>
+      <w:lvlJc w:val="left"/>
+      <w:pPr>
+        <w:ind w:left="5805" w:hanging="360"/>
+      </w:pPr>
+    </w:lvl>
+    <w:lvl w:ilvl="8" w:tplc="0409001B" w:tentative="1">
+      <w:start w:val="1"/>
+      <w:numFmt w:val="lowerRoman"/>
+      <w:lvlText w:val="%9."/>
+      <w:lvlJc w:val="right"/>
+      <w:pPr>
+        <w:ind w:left="6525" w:hanging="180"/>
+      </w:pPr>
+    </w:lvl>
+  </w:abstractNum>
+  <w:abstractNum w:abstractNumId="1" w15:restartNumberingAfterBreak="0">
     <w:nsid w:val="19587FB0"/>
     <w:multiLevelType w:val="hybridMultilevel"/>
     <w:tmpl w:val="CBF4E418"/>
@@ -537,7 +3971,7 @@
       </w:rPr>
     </w:lvl>
   </w:abstractNum>
-  <w:abstractNum w:abstractNumId="1" w15:restartNumberingAfterBreak="0">
+  <w:abstractNum w:abstractNumId="2" w15:restartNumberingAfterBreak="0">
     <w:nsid w:val="1B582FB2"/>
     <w:multiLevelType w:val="hybridMultilevel"/>
     <w:tmpl w:val="01D23458"/>
@@ -650,7 +4084,7 @@
       </w:rPr>
     </w:lvl>
   </w:abstractNum>
-  <w:abstractNum w:abstractNumId="2" w15:restartNumberingAfterBreak="0">
+  <w:abstractNum w:abstractNumId="3" w15:restartNumberingAfterBreak="0">
     <w:nsid w:val="1CE53304"/>
     <w:multiLevelType w:val="hybridMultilevel"/>
     <w:tmpl w:val="A18E38BC"/>
@@ -763,14 +4197,195 @@
       </w:rPr>
     </w:lvl>
   </w:abstractNum>
+  <w:abstractNum w:abstractNumId="4" w15:restartNumberingAfterBreak="0">
+    <w:nsid w:val="423245BE"/>
+    <w:multiLevelType w:val="hybridMultilevel"/>
+    <w:tmpl w:val="84EA8B00"/>
+    <w:lvl w:ilvl="0" w:tplc="0409000F">
+      <w:start w:val="1"/>
+      <w:numFmt w:val="decimal"/>
+      <w:lvlText w:val="%1."/>
+      <w:lvlJc w:val="left"/>
+      <w:pPr>
+        <w:ind w:left="720" w:hanging="360"/>
+      </w:pPr>
+    </w:lvl>
+    <w:lvl w:ilvl="1" w:tplc="04090019" w:tentative="1">
+      <w:start w:val="1"/>
+      <w:numFmt w:val="lowerLetter"/>
+      <w:lvlText w:val="%2."/>
+      <w:lvlJc w:val="left"/>
+      <w:pPr>
+        <w:ind w:left="1440" w:hanging="360"/>
+      </w:pPr>
+    </w:lvl>
+    <w:lvl w:ilvl="2" w:tplc="0409001B" w:tentative="1">
+      <w:start w:val="1"/>
+      <w:numFmt w:val="lowerRoman"/>
+      <w:lvlText w:val="%3."/>
+      <w:lvlJc w:val="right"/>
+      <w:pPr>
+        <w:ind w:left="2160" w:hanging="180"/>
+      </w:pPr>
+    </w:lvl>
+    <w:lvl w:ilvl="3" w:tplc="0409000F" w:tentative="1">
+      <w:start w:val="1"/>
+      <w:numFmt w:val="decimal"/>
+      <w:lvlText w:val="%4."/>
+      <w:lvlJc w:val="left"/>
+      <w:pPr>
+        <w:ind w:left="2880" w:hanging="360"/>
+      </w:pPr>
+    </w:lvl>
+    <w:lvl w:ilvl="4" w:tplc="04090019" w:tentative="1">
+      <w:start w:val="1"/>
+      <w:numFmt w:val="lowerLetter"/>
+      <w:lvlText w:val="%5."/>
+      <w:lvlJc w:val="left"/>
+      <w:pPr>
+        <w:ind w:left="3600" w:hanging="360"/>
+      </w:pPr>
+    </w:lvl>
+    <w:lvl w:ilvl="5" w:tplc="0409001B" w:tentative="1">
+      <w:start w:val="1"/>
+      <w:numFmt w:val="lowerRoman"/>
+      <w:lvlText w:val="%6."/>
+      <w:lvlJc w:val="right"/>
+      <w:pPr>
+        <w:ind w:left="4320" w:hanging="180"/>
+      </w:pPr>
+    </w:lvl>
+    <w:lvl w:ilvl="6" w:tplc="0409000F" w:tentative="1">
+      <w:start w:val="1"/>
+      <w:numFmt w:val="decimal"/>
+      <w:lvlText w:val="%7."/>
+      <w:lvlJc w:val="left"/>
+      <w:pPr>
+        <w:ind w:left="5040" w:hanging="360"/>
+      </w:pPr>
+    </w:lvl>
+    <w:lvl w:ilvl="7" w:tplc="04090019" w:tentative="1">
+      <w:start w:val="1"/>
+      <w:numFmt w:val="lowerLetter"/>
+      <w:lvlText w:val="%8."/>
+      <w:lvlJc w:val="left"/>
+      <w:pPr>
+        <w:ind w:left="5760" w:hanging="360"/>
+      </w:pPr>
+    </w:lvl>
+    <w:lvl w:ilvl="8" w:tplc="0409001B" w:tentative="1">
+      <w:start w:val="1"/>
+      <w:numFmt w:val="lowerRoman"/>
+      <w:lvlText w:val="%9."/>
+      <w:lvlJc w:val="right"/>
+      <w:pPr>
+        <w:ind w:left="6480" w:hanging="180"/>
+      </w:pPr>
+    </w:lvl>
+  </w:abstractNum>
+  <w:abstractNum w:abstractNumId="5" w15:restartNumberingAfterBreak="0">
+    <w:nsid w:val="53010B95"/>
+    <w:multiLevelType w:val="hybridMultilevel"/>
+    <w:tmpl w:val="1C9E5EA0"/>
+    <w:lvl w:ilvl="0" w:tplc="0409000F">
+      <w:start w:val="1"/>
+      <w:numFmt w:val="decimal"/>
+      <w:lvlText w:val="%1."/>
+      <w:lvlJc w:val="left"/>
+      <w:pPr>
+        <w:ind w:left="720" w:hanging="360"/>
+      </w:pPr>
+    </w:lvl>
+    <w:lvl w:ilvl="1" w:tplc="04090019" w:tentative="1">
+      <w:start w:val="1"/>
+      <w:numFmt w:val="lowerLetter"/>
+      <w:lvlText w:val="%2."/>
+      <w:lvlJc w:val="left"/>
+      <w:pPr>
+        <w:ind w:left="1440" w:hanging="360"/>
+      </w:pPr>
+    </w:lvl>
+    <w:lvl w:ilvl="2" w:tplc="0409001B" w:tentative="1">
+      <w:start w:val="1"/>
+      <w:numFmt w:val="lowerRoman"/>
+      <w:lvlText w:val="%3."/>
+      <w:lvlJc w:val="right"/>
+      <w:pPr>
+        <w:ind w:left="2160" w:hanging="180"/>
+      </w:pPr>
+    </w:lvl>
+    <w:lvl w:ilvl="3" w:tplc="0409000F" w:tentative="1">
+      <w:start w:val="1"/>
+      <w:numFmt w:val="decimal"/>
+      <w:lvlText w:val="%4."/>
+      <w:lvlJc w:val="left"/>
+      <w:pPr>
+        <w:ind w:left="2880" w:hanging="360"/>
+      </w:pPr>
+    </w:lvl>
+    <w:lvl w:ilvl="4" w:tplc="04090019" w:tentative="1">
+      <w:start w:val="1"/>
+      <w:numFmt w:val="lowerLetter"/>
+      <w:lvlText w:val="%5."/>
+      <w:lvlJc w:val="left"/>
+      <w:pPr>
+        <w:ind w:left="3600" w:hanging="360"/>
+      </w:pPr>
+    </w:lvl>
+    <w:lvl w:ilvl="5" w:tplc="0409001B" w:tentative="1">
+      <w:start w:val="1"/>
+      <w:numFmt w:val="lowerRoman"/>
+      <w:lvlText w:val="%6."/>
+      <w:lvlJc w:val="right"/>
+      <w:pPr>
+        <w:ind w:left="4320" w:hanging="180"/>
+      </w:pPr>
+    </w:lvl>
+    <w:lvl w:ilvl="6" w:tplc="0409000F" w:tentative="1">
+      <w:start w:val="1"/>
+      <w:numFmt w:val="decimal"/>
+      <w:lvlText w:val="%7."/>
+      <w:lvlJc w:val="left"/>
+      <w:pPr>
+        <w:ind w:left="5040" w:hanging="360"/>
+      </w:pPr>
+    </w:lvl>
+    <w:lvl w:ilvl="7" w:tplc="04090019" w:tentative="1">
+      <w:start w:val="1"/>
+      <w:numFmt w:val="lowerLetter"/>
+      <w:lvlText w:val="%8."/>
+      <w:lvlJc w:val="left"/>
+      <w:pPr>
+        <w:ind w:left="5760" w:hanging="360"/>
+      </w:pPr>
+    </w:lvl>
+    <w:lvl w:ilvl="8" w:tplc="0409001B" w:tentative="1">
+      <w:start w:val="1"/>
+      <w:numFmt w:val="lowerRoman"/>
+      <w:lvlText w:val="%9."/>
+      <w:lvlJc w:val="right"/>
+      <w:pPr>
+        <w:ind w:left="6480" w:hanging="180"/>
+      </w:pPr>
+    </w:lvl>
+  </w:abstractNum>
   <w:num w:numId="1">
+    <w:abstractNumId w:val="3"/>
+  </w:num>
+  <w:num w:numId="2">
+    <w:abstractNumId w:val="1"/>
+  </w:num>
+  <w:num w:numId="3">
     <w:abstractNumId w:val="2"/>
   </w:num>
-  <w:num w:numId="2">
+  <w:num w:numId="4">
     <w:abstractNumId w:val="0"/>
   </w:num>
-  <w:num w:numId="3">
-    <w:abstractNumId w:val="1"/>
+  <w:num w:numId="5">
+    <w:abstractNumId w:val="5"/>
+  </w:num>
+  <w:num w:numId="6">
+    <w:abstractNumId w:val="4"/>
   </w:num>
 </w:numbering>
 </file>
@@ -779,6 +4394,9 @@
 <w15:people xmlns:wpc="http://schemas.microsoft.com/office/word/2010/wordprocessingCanvas" xmlns:cx="http://schemas.microsoft.com/office/drawing/2014/chartex" xmlns:cx1="http://schemas.microsoft.com/office/drawing/2015/9/8/chartex" xmlns:mc="http://schemas.openxmlformats.org/markup-compatibility/2006" xmlns:o="urn:schemas-microsoft-com:office:office" xmlns:r="http://schemas.openxmlformats.org/officeDocument/2006/relationships" xmlns:m="http://schemas.openxmlformats.org/officeDocument/2006/math" xmlns:v="urn:schemas-microsoft-com:vml" xmlns:wp14="http://schemas.microsoft.com/office/word/2010/wordprocessingDrawing" xmlns:wp="http://schemas.openxmlformats.org/drawingml/2006/wordprocessingDrawing" xmlns:w10="urn:schemas-microsoft-com:office:word" xmlns:w="http://schemas.openxmlformats.org/wordprocessingml/2006/main" xmlns:w14="http://schemas.microsoft.com/office/word/2010/wordml" xmlns:w15="http://schemas.microsoft.com/office/word/2012/wordml" xmlns:w16se="http://schemas.microsoft.com/office/word/2015/wordml/symex" xmlns:wpg="http://schemas.microsoft.com/office/word/2010/wordprocessingGroup" xmlns:wpi="http://schemas.microsoft.com/office/word/2010/wordprocessingInk" xmlns:wne="http://schemas.microsoft.com/office/word/2006/wordml" xmlns:wps="http://schemas.microsoft.com/office/word/2010/wordprocessingShape" mc:Ignorable="w14 w15 w16se wp14">
   <w15:person w15:author="xiangyu">
     <w15:presenceInfo w15:providerId="None" w15:userId="xiangyu"/>
+  </w15:person>
+  <w15:person w15:author="Võ Lê Huy">
+    <w15:presenceInfo w15:providerId="None" w15:userId="Võ Lê Huy"/>
   </w15:person>
 </w15:people>
 </file>
@@ -1264,6 +4882,46 @@
       <w:color w:val="2E74B5" w:themeColor="accent1" w:themeShade="BF"/>
     </w:rPr>
   </w:style>
+  <w:style w:type="paragraph" w:styleId="Heading5">
+    <w:name w:val="heading 5"/>
+    <w:basedOn w:val="Normal"/>
+    <w:next w:val="Normal"/>
+    <w:link w:val="Heading5Char"/>
+    <w:uiPriority w:val="9"/>
+    <w:unhideWhenUsed/>
+    <w:qFormat/>
+    <w:rsid w:val="00FE2B8C"/>
+    <w:pPr>
+      <w:keepNext/>
+      <w:keepLines/>
+      <w:spacing w:before="40" w:after="0"/>
+      <w:outlineLvl w:val="4"/>
+    </w:pPr>
+    <w:rPr>
+      <w:rFonts w:asciiTheme="majorHAnsi" w:eastAsiaTheme="majorEastAsia" w:hAnsiTheme="majorHAnsi" w:cstheme="majorBidi"/>
+      <w:color w:val="2E74B5" w:themeColor="accent1" w:themeShade="BF"/>
+    </w:rPr>
+  </w:style>
+  <w:style w:type="paragraph" w:styleId="Heading6">
+    <w:name w:val="heading 6"/>
+    <w:basedOn w:val="Normal"/>
+    <w:next w:val="Normal"/>
+    <w:link w:val="Heading6Char"/>
+    <w:uiPriority w:val="9"/>
+    <w:unhideWhenUsed/>
+    <w:qFormat/>
+    <w:rsid w:val="00982F0F"/>
+    <w:pPr>
+      <w:keepNext/>
+      <w:keepLines/>
+      <w:spacing w:before="40" w:after="0"/>
+      <w:outlineLvl w:val="5"/>
+    </w:pPr>
+    <w:rPr>
+      <w:rFonts w:asciiTheme="majorHAnsi" w:eastAsiaTheme="majorEastAsia" w:hAnsiTheme="majorHAnsi" w:cstheme="majorBidi"/>
+      <w:color w:val="1F4D78" w:themeColor="accent1" w:themeShade="7F"/>
+    </w:rPr>
+  </w:style>
   <w:style w:type="character" w:default="1" w:styleId="DefaultParagraphFont">
     <w:name w:val="Default Paragraph Font"/>
     <w:uiPriority w:val="1"/>
@@ -1450,6 +5108,28 @@
       <w:i/>
       <w:iCs/>
       <w:color w:val="2E74B5" w:themeColor="accent1" w:themeShade="BF"/>
+    </w:rPr>
+  </w:style>
+  <w:style w:type="character" w:customStyle="1" w:styleId="Heading5Char">
+    <w:name w:val="Heading 5 Char"/>
+    <w:basedOn w:val="DefaultParagraphFont"/>
+    <w:link w:val="Heading5"/>
+    <w:uiPriority w:val="9"/>
+    <w:rsid w:val="00FE2B8C"/>
+    <w:rPr>
+      <w:rFonts w:asciiTheme="majorHAnsi" w:eastAsiaTheme="majorEastAsia" w:hAnsiTheme="majorHAnsi" w:cstheme="majorBidi"/>
+      <w:color w:val="2E74B5" w:themeColor="accent1" w:themeShade="BF"/>
+    </w:rPr>
+  </w:style>
+  <w:style w:type="character" w:customStyle="1" w:styleId="Heading6Char">
+    <w:name w:val="Heading 6 Char"/>
+    <w:basedOn w:val="DefaultParagraphFont"/>
+    <w:link w:val="Heading6"/>
+    <w:uiPriority w:val="9"/>
+    <w:rsid w:val="00982F0F"/>
+    <w:rPr>
+      <w:rFonts w:asciiTheme="majorHAnsi" w:eastAsiaTheme="majorEastAsia" w:hAnsiTheme="majorHAnsi" w:cstheme="majorBidi"/>
+      <w:color w:val="1F4D78" w:themeColor="accent1" w:themeShade="7F"/>
     </w:rPr>
   </w:style>
 </w:styles>

</xml_diff>